<commit_message>
Update 3) A General Static Analysis Framework Based on a Compositional Semantics.docx
</commit_message>
<xml_diff>
--- a/Introduction to Static Analysis/summary/3) A General Static Analysis Framework Based on a Compositional Semantics.docx
+++ b/Introduction to Static Analysis/summary/3) A General Static Analysis Framework Based on a Compositional Semantics.docx
@@ -1,6 +1,6 @@
 
 <file path=word/document.xml><?xml version="1.0" encoding="utf-8"?>
-<w:document xmlns:wpc="http://schemas.microsoft.com/office/word/2010/wordprocessingCanvas" xmlns:cx="http://schemas.microsoft.com/office/drawing/2014/chartex" xmlns:cx1="http://schemas.microsoft.com/office/drawing/2015/9/8/chartex" xmlns:cx2="http://schemas.microsoft.com/office/drawing/2015/10/21/chartex" xmlns:cx3="http://schemas.microsoft.com/office/drawing/2016/5/9/chartex" xmlns:cx4="http://schemas.microsoft.com/office/drawing/2016/5/10/chartex" xmlns:cx5="http://schemas.microsoft.com/office/drawing/2016/5/11/chartex" xmlns:cx6="http://schemas.microsoft.com/office/drawing/2016/5/12/chartex" xmlns:cx7="http://schemas.microsoft.com/office/drawing/2016/5/13/chartex" xmlns:cx8="http://schemas.microsoft.com/office/drawing/2016/5/14/chartex" xmlns:mc="http://schemas.openxmlformats.org/markup-compatibility/2006" xmlns:aink="http://schemas.microsoft.com/office/drawing/2016/ink" xmlns:am3d="http://schemas.microsoft.com/office/drawing/2017/model3d" xmlns:o="urn:schemas-microsoft-com:office:office" xmlns:r="http://schemas.openxmlformats.org/officeDocument/2006/relationships" xmlns:m="http://schemas.openxmlformats.org/officeDocument/2006/math" xmlns:v="urn:schemas-microsoft-com:vml" xmlns:wp14="http://schemas.microsoft.com/office/word/2010/wordprocessingDrawing" xmlns:wp="http://schemas.openxmlformats.org/drawingml/2006/wordprocessingDrawing" xmlns:w10="urn:schemas-microsoft-com:office:word" xmlns:w="http://schemas.openxmlformats.org/wordprocessingml/2006/main" xmlns:w14="http://schemas.microsoft.com/office/word/2010/wordml" xmlns:w15="http://schemas.microsoft.com/office/word/2012/wordml" xmlns:w16cid="http://schemas.microsoft.com/office/word/2016/wordml/cid" xmlns:w16se="http://schemas.microsoft.com/office/word/2015/wordml/symex" xmlns:wpg="http://schemas.microsoft.com/office/word/2010/wordprocessingGroup" xmlns:wpi="http://schemas.microsoft.com/office/word/2010/wordprocessingInk" xmlns:wne="http://schemas.microsoft.com/office/word/2006/wordml" xmlns:wps="http://schemas.microsoft.com/office/word/2010/wordprocessingShape" mc:Ignorable="w14 w15 w16se w16cid wp14">
+<w:document xmlns:wpc="http://schemas.microsoft.com/office/word/2010/wordprocessingCanvas" xmlns:cx="http://schemas.microsoft.com/office/drawing/2014/chartex" xmlns:cx1="http://schemas.microsoft.com/office/drawing/2015/9/8/chartex" xmlns:cx2="http://schemas.microsoft.com/office/drawing/2015/10/21/chartex" xmlns:cx3="http://schemas.microsoft.com/office/drawing/2016/5/9/chartex" xmlns:cx4="http://schemas.microsoft.com/office/drawing/2016/5/10/chartex" xmlns:cx5="http://schemas.microsoft.com/office/drawing/2016/5/11/chartex" xmlns:cx6="http://schemas.microsoft.com/office/drawing/2016/5/12/chartex" xmlns:cx7="http://schemas.microsoft.com/office/drawing/2016/5/13/chartex" xmlns:cx8="http://schemas.microsoft.com/office/drawing/2016/5/14/chartex" xmlns:mc="http://schemas.openxmlformats.org/markup-compatibility/2006" xmlns:aink="http://schemas.microsoft.com/office/drawing/2016/ink" xmlns:am3d="http://schemas.microsoft.com/office/drawing/2017/model3d" xmlns:o="urn:schemas-microsoft-com:office:office" xmlns:r="http://schemas.openxmlformats.org/officeDocument/2006/relationships" xmlns:m="http://schemas.openxmlformats.org/officeDocument/2006/math" xmlns:v="urn:schemas-microsoft-com:vml" xmlns:wp14="http://schemas.microsoft.com/office/word/2010/wordprocessingDrawing" xmlns:wp="http://schemas.openxmlformats.org/drawingml/2006/wordprocessingDrawing" xmlns:w10="urn:schemas-microsoft-com:office:word" xmlns:w="http://schemas.openxmlformats.org/wordprocessingml/2006/main" xmlns:w14="http://schemas.microsoft.com/office/word/2010/wordml" xmlns:w15="http://schemas.microsoft.com/office/word/2012/wordml" xmlns:w16cex="http://schemas.microsoft.com/office/word/2018/wordml/cex" xmlns:w16cid="http://schemas.microsoft.com/office/word/2016/wordml/cid" xmlns:w16="http://schemas.microsoft.com/office/word/2018/wordml" xmlns:w16sdtdh="http://schemas.microsoft.com/office/word/2020/wordml/sdtdatahash" xmlns:w16se="http://schemas.microsoft.com/office/word/2015/wordml/symex" xmlns:wpg="http://schemas.microsoft.com/office/word/2010/wordprocessingGroup" xmlns:wpi="http://schemas.microsoft.com/office/word/2010/wordprocessingInk" xmlns:wne="http://schemas.microsoft.com/office/word/2006/wordml" xmlns:wps="http://schemas.microsoft.com/office/word/2010/wordprocessingShape" mc:Ignorable="w14 w15 w16se w16cid w16 w16cex w16sdtdh wp14">
   <w:body>
     <w:p>
       <w:pPr>
@@ -2908,7 +2908,6 @@
     <w:p>
       <w:pPr>
         <w:rPr>
-          <w:rFonts w:hint="eastAsia"/>
           <w:sz w:val="22"/>
         </w:rPr>
       </w:pPr>
@@ -3585,21 +3584,7 @@
             <w:rFonts w:ascii="Cambria Math" w:hAnsi="Cambria Math"/>
             <w:sz w:val="22"/>
           </w:rPr>
-          <m:t>↦{</m:t>
-        </m:r>
-        <m:r>
-          <w:rPr>
-            <w:rFonts w:ascii="Cambria Math" w:hAnsi="Cambria Math"/>
-            <w:sz w:val="22"/>
-          </w:rPr>
-          <m:t>m</m:t>
-        </m:r>
-        <m:r>
-          <w:rPr>
-            <w:rFonts w:ascii="Cambria Math" w:hAnsi="Cambria Math"/>
-            <w:sz w:val="22"/>
-          </w:rPr>
-          <m:t>∈</m:t>
+          <m:t>↦{m∈</m:t>
         </m:r>
         <m:r>
           <m:rPr>
@@ -3609,28 +3594,14 @@
             <w:rFonts w:ascii="Cambria Math" w:hAnsi="Cambria Math"/>
             <w:sz w:val="22"/>
           </w:rPr>
-          <m:t>M</m:t>
-        </m:r>
-        <m:r>
-          <w:rPr>
-            <w:rFonts w:ascii="Cambria Math" w:hAnsi="Cambria Math"/>
-            <w:sz w:val="22"/>
-          </w:rPr>
-          <m:t>∣∀</m:t>
-        </m:r>
-        <m:r>
-          <w:rPr>
-            <w:rFonts w:ascii="Cambria Math" w:hAnsi="Cambria Math"/>
-            <w:sz w:val="22"/>
-          </w:rPr>
-          <m:t>x</m:t>
-        </m:r>
-        <m:r>
-          <w:rPr>
-            <w:rFonts w:ascii="Cambria Math" w:hAnsi="Cambria Math"/>
-            <w:sz w:val="22"/>
-          </w:rPr>
-          <m:t>∈</m:t>
+          <m:t>M∣∀</m:t>
+        </m:r>
+        <m:r>
+          <w:rPr>
+            <w:rFonts w:ascii="Cambria Math" w:hAnsi="Cambria Math"/>
+            <w:sz w:val="22"/>
+          </w:rPr>
+          <m:t>x∈</m:t>
         </m:r>
         <m:r>
           <m:rPr>
@@ -3640,14 +3611,7 @@
             <w:rFonts w:ascii="Cambria Math" w:hAnsi="Cambria Math"/>
             <w:sz w:val="22"/>
           </w:rPr>
-          <m:t>X</m:t>
-        </m:r>
-        <m:r>
-          <w:rPr>
-            <w:rFonts w:ascii="Cambria Math" w:hAnsi="Cambria Math"/>
-            <w:sz w:val="22"/>
-          </w:rPr>
-          <m:t xml:space="preserve">, </m:t>
+          <m:t xml:space="preserve">X, </m:t>
         </m:r>
         <m:r>
           <w:rPr>
@@ -3753,21 +3717,7 @@
             <w:rFonts w:ascii="Cambria Math" w:hAnsi="Cambria Math"/>
             <w:sz w:val="22"/>
           </w:rPr>
-          <m:t>(</m:t>
-        </m:r>
-        <m:r>
-          <w:rPr>
-            <w:rFonts w:ascii="Cambria Math" w:hAnsi="Cambria Math"/>
-            <w:sz w:val="22"/>
-          </w:rPr>
-          <m:t>x</m:t>
-        </m:r>
-        <m:r>
-          <w:rPr>
-            <w:rFonts w:ascii="Cambria Math" w:hAnsi="Cambria Math"/>
-            <w:sz w:val="22"/>
-          </w:rPr>
-          <m:t>))}</m:t>
+          <m:t>(x))}</m:t>
         </m:r>
       </m:oMath>
       <w:r>
@@ -3990,7 +3940,6 @@
       <w:pPr>
         <w:jc w:val="center"/>
         <w:rPr>
-          <w:rFonts w:hint="eastAsia"/>
           <w:sz w:val="22"/>
         </w:rPr>
       </w:pPr>
@@ -4241,7 +4190,6 @@
     <w:p>
       <w:pPr>
         <w:rPr>
-          <w:rFonts w:hint="eastAsia"/>
           <w:sz w:val="22"/>
         </w:rPr>
       </w:pPr>
@@ -4399,7 +4347,6 @@
         <w:pStyle w:val="a4"/>
         <w:ind w:leftChars="0" w:left="1600"/>
         <w:rPr>
-          <w:rFonts w:hint="eastAsia"/>
           <w:i/>
           <w:sz w:val="22"/>
         </w:rPr>
@@ -4673,7 +4620,6 @@
         <w:pStyle w:val="a4"/>
         <w:ind w:leftChars="0"/>
         <w:rPr>
-          <w:rFonts w:hint="eastAsia"/>
           <w:i/>
           <w:sz w:val="22"/>
         </w:rPr>
@@ -5636,7 +5582,6 @@
         <w:pStyle w:val="a4"/>
         <w:ind w:leftChars="0"/>
         <w:rPr>
-          <w:rFonts w:hint="eastAsia"/>
           <w:i/>
           <w:sz w:val="22"/>
         </w:rPr>
@@ -7316,7 +7261,6 @@
       <w:pPr>
         <w:jc w:val="center"/>
         <w:rPr>
-          <w:rFonts w:hint="eastAsia"/>
           <w:sz w:val="22"/>
         </w:rPr>
       </w:pPr>
@@ -7434,7 +7378,6 @@
         <w:pStyle w:val="a4"/>
         <w:ind w:leftChars="0" w:left="400"/>
         <w:rPr>
-          <w:rFonts w:hint="eastAsia"/>
           <w:i/>
           <w:sz w:val="22"/>
         </w:rPr>
@@ -7608,7 +7551,6 @@
         <w:pStyle w:val="a4"/>
         <w:ind w:leftChars="0"/>
         <w:rPr>
-          <w:rFonts w:hint="eastAsia"/>
           <w:sz w:val="22"/>
         </w:rPr>
       </w:pPr>
@@ -8144,7 +8086,6 @@
         <w:pStyle w:val="a4"/>
         <w:ind w:leftChars="0"/>
         <w:rPr>
-          <w:rFonts w:hint="eastAsia"/>
           <w:sz w:val="22"/>
         </w:rPr>
       </w:pPr>
@@ -8185,22 +8126,3785 @@
         <w:rPr>
           <w:sz w:val="22"/>
         </w:rPr>
-        <w:t xml:space="preserve">nalysis of condition = </w:t>
-      </w:r>
-      <w:bookmarkStart w:id="1" w:name="_GoBack"/>
-      <w:bookmarkEnd w:id="1"/>
+        <w:t>bstract filtering function</w:t>
+      </w:r>
+      <w:r>
+        <w:rPr>
+          <w:sz w:val="22"/>
+        </w:rPr>
+        <w:t xml:space="preserve"> =</w:t>
+      </w:r>
+      <w:r>
+        <w:rPr>
+          <w:sz w:val="22"/>
+        </w:rPr>
+        <w:t xml:space="preserve"> </w:t>
+      </w:r>
+      <m:oMath>
+        <m:sSubSup>
+          <m:sSubSupPr>
+            <m:ctrlPr>
+              <w:rPr>
+                <w:rFonts w:ascii="Cambria Math" w:hAnsi="Cambria Math"/>
+                <w:i/>
+                <w:sz w:val="22"/>
+              </w:rPr>
+            </m:ctrlPr>
+          </m:sSubSupPr>
+          <m:e>
+            <m:r>
+              <w:rPr>
+                <w:rFonts w:ascii="Cambria Math" w:hAnsi="Cambria Math"/>
+                <w:sz w:val="22"/>
+              </w:rPr>
+              <m:t>F</m:t>
+            </m:r>
+          </m:e>
+          <m:sub>
+            <m:r>
+              <w:rPr>
+                <w:rFonts w:ascii="Cambria Math" w:hAnsi="Cambria Math"/>
+                <w:sz w:val="22"/>
+              </w:rPr>
+              <m:t>B</m:t>
+            </m:r>
+          </m:sub>
+          <m:sup>
+            <m:r>
+              <w:rPr>
+                <w:rFonts w:ascii="Cambria Math" w:hAnsi="Cambria Math"/>
+                <w:sz w:val="22"/>
+              </w:rPr>
+              <m:t>#</m:t>
+            </m:r>
+          </m:sup>
+        </m:sSubSup>
+      </m:oMath>
+      <w:r>
+        <w:rPr>
+          <w:rFonts w:hint="eastAsia"/>
+          <w:sz w:val="22"/>
+        </w:rPr>
+        <w:t xml:space="preserve"> </w:t>
+      </w:r>
+      <w:r>
+        <w:rPr>
+          <w:sz w:val="22"/>
+        </w:rPr>
+        <w:t xml:space="preserve">where </w:t>
+      </w:r>
+      <m:oMath>
+        <m:r>
+          <m:rPr>
+            <m:sty m:val="p"/>
+          </m:rPr>
+          <w:rPr>
+            <w:rFonts w:ascii="Cambria Math" w:hAnsi="Cambria Math"/>
+            <w:sz w:val="22"/>
+          </w:rPr>
+          <m:t>∀B</m:t>
+        </m:r>
+        <m:r>
+          <w:rPr>
+            <w:rFonts w:ascii="Cambria Math" w:hAnsi="Cambria Math"/>
+            <w:sz w:val="22"/>
+          </w:rPr>
+          <m:t>,∀</m:t>
+        </m:r>
+        <m:sSup>
+          <m:sSupPr>
+            <m:ctrlPr>
+              <w:rPr>
+                <w:rFonts w:ascii="Cambria Math" w:hAnsi="Cambria Math"/>
+                <w:i/>
+                <w:sz w:val="22"/>
+              </w:rPr>
+            </m:ctrlPr>
+          </m:sSupPr>
+          <m:e>
+            <m:r>
+              <w:rPr>
+                <w:rFonts w:ascii="Cambria Math" w:hAnsi="Cambria Math"/>
+                <w:sz w:val="22"/>
+              </w:rPr>
+              <m:t>M</m:t>
+            </m:r>
+          </m:e>
+          <m:sup>
+            <m:r>
+              <w:rPr>
+                <w:rFonts w:ascii="Cambria Math" w:hAnsi="Cambria Math"/>
+                <w:sz w:val="22"/>
+              </w:rPr>
+              <m:t>#</m:t>
+            </m:r>
+          </m:sup>
+        </m:sSup>
+        <m:r>
+          <w:rPr>
+            <w:rFonts w:ascii="Cambria Math" w:hAnsi="Cambria Math"/>
+            <w:sz w:val="22"/>
+          </w:rPr>
+          <m:t>,</m:t>
+        </m:r>
+        <m:sSub>
+          <m:sSubPr>
+            <m:ctrlPr>
+              <w:rPr>
+                <w:rFonts w:ascii="Cambria Math" w:hAnsi="Cambria Math"/>
+                <w:i/>
+                <w:sz w:val="22"/>
+              </w:rPr>
+            </m:ctrlPr>
+          </m:sSubPr>
+          <m:e>
+            <m:r>
+              <w:rPr>
+                <w:rFonts w:ascii="Cambria Math" w:hAnsi="Cambria Math"/>
+                <w:sz w:val="22"/>
+              </w:rPr>
+              <m:t>F</m:t>
+            </m:r>
+          </m:e>
+          <m:sub>
+            <m:r>
+              <w:rPr>
+                <w:rFonts w:ascii="Cambria Math" w:hAnsi="Cambria Math"/>
+                <w:sz w:val="22"/>
+              </w:rPr>
+              <m:t>B</m:t>
+            </m:r>
+          </m:sub>
+        </m:sSub>
+        <m:d>
+          <m:dPr>
+            <m:ctrlPr>
+              <w:rPr>
+                <w:rFonts w:ascii="Cambria Math" w:hAnsi="Cambria Math"/>
+                <w:i/>
+                <w:sz w:val="22"/>
+              </w:rPr>
+            </m:ctrlPr>
+          </m:dPr>
+          <m:e>
+            <m:r>
+              <w:rPr>
+                <w:rFonts w:ascii="Cambria Math" w:hAnsi="Cambria Math"/>
+                <w:sz w:val="22"/>
+              </w:rPr>
+              <m:t>γ</m:t>
+            </m:r>
+            <m:d>
+              <m:dPr>
+                <m:ctrlPr>
+                  <w:rPr>
+                    <w:rFonts w:ascii="Cambria Math" w:hAnsi="Cambria Math"/>
+                    <w:i/>
+                    <w:sz w:val="22"/>
+                  </w:rPr>
+                </m:ctrlPr>
+              </m:dPr>
+              <m:e>
+                <m:sSup>
+                  <m:sSupPr>
+                    <m:ctrlPr>
+                      <w:rPr>
+                        <w:rFonts w:ascii="Cambria Math" w:hAnsi="Cambria Math"/>
+                        <w:i/>
+                        <w:sz w:val="22"/>
+                      </w:rPr>
+                    </m:ctrlPr>
+                  </m:sSupPr>
+                  <m:e>
+                    <m:r>
+                      <w:rPr>
+                        <w:rFonts w:ascii="Cambria Math" w:hAnsi="Cambria Math"/>
+                        <w:sz w:val="22"/>
+                      </w:rPr>
+                      <m:t>M</m:t>
+                    </m:r>
+                  </m:e>
+                  <m:sup>
+                    <m:r>
+                      <w:rPr>
+                        <w:rFonts w:ascii="Cambria Math" w:hAnsi="Cambria Math"/>
+                        <w:sz w:val="22"/>
+                      </w:rPr>
+                      <m:t>#</m:t>
+                    </m:r>
+                  </m:sup>
+                </m:sSup>
+              </m:e>
+            </m:d>
+          </m:e>
+        </m:d>
+        <m:r>
+          <w:rPr>
+            <w:rFonts w:ascii="Cambria Math" w:hAnsi="Cambria Math"/>
+            <w:sz w:val="22"/>
+          </w:rPr>
+          <m:t>⊆γ(</m:t>
+        </m:r>
+        <m:sSubSup>
+          <m:sSubSupPr>
+            <m:ctrlPr>
+              <w:rPr>
+                <w:rFonts w:ascii="Cambria Math" w:hAnsi="Cambria Math"/>
+                <w:i/>
+                <w:sz w:val="22"/>
+              </w:rPr>
+            </m:ctrlPr>
+          </m:sSubSupPr>
+          <m:e>
+            <m:r>
+              <w:rPr>
+                <w:rFonts w:ascii="Cambria Math" w:hAnsi="Cambria Math"/>
+                <w:sz w:val="22"/>
+              </w:rPr>
+              <m:t>F</m:t>
+            </m:r>
+          </m:e>
+          <m:sub>
+            <m:r>
+              <w:rPr>
+                <w:rFonts w:ascii="Cambria Math" w:hAnsi="Cambria Math"/>
+                <w:sz w:val="22"/>
+              </w:rPr>
+              <m:t>B</m:t>
+            </m:r>
+          </m:sub>
+          <m:sup>
+            <m:r>
+              <w:rPr>
+                <w:rFonts w:ascii="Cambria Math" w:hAnsi="Cambria Math"/>
+                <w:sz w:val="22"/>
+              </w:rPr>
+              <m:t>#</m:t>
+            </m:r>
+          </m:sup>
+        </m:sSubSup>
+        <m:r>
+          <w:rPr>
+            <w:rFonts w:ascii="Cambria Math" w:hAnsi="Cambria Math"/>
+            <w:sz w:val="22"/>
+          </w:rPr>
+          <m:t>(</m:t>
+        </m:r>
+        <m:sSup>
+          <m:sSupPr>
+            <m:ctrlPr>
+              <w:rPr>
+                <w:rFonts w:ascii="Cambria Math" w:hAnsi="Cambria Math"/>
+                <w:i/>
+                <w:sz w:val="22"/>
+              </w:rPr>
+            </m:ctrlPr>
+          </m:sSupPr>
+          <m:e>
+            <m:r>
+              <w:rPr>
+                <w:rFonts w:ascii="Cambria Math" w:hAnsi="Cambria Math"/>
+                <w:sz w:val="22"/>
+              </w:rPr>
+              <m:t>M</m:t>
+            </m:r>
+          </m:e>
+          <m:sup>
+            <m:r>
+              <w:rPr>
+                <w:rFonts w:ascii="Cambria Math" w:hAnsi="Cambria Math"/>
+                <w:sz w:val="22"/>
+              </w:rPr>
+              <m:t>#</m:t>
+            </m:r>
+          </m:sup>
+        </m:sSup>
+        <m:r>
+          <w:rPr>
+            <w:rFonts w:ascii="Cambria Math" w:hAnsi="Cambria Math"/>
+            <w:sz w:val="22"/>
+          </w:rPr>
+          <m:t>))</m:t>
+        </m:r>
+      </m:oMath>
     </w:p>
     <w:p>
       <w:pPr>
         <w:pStyle w:val="a4"/>
+        <w:numPr>
+          <w:ilvl w:val="0"/>
+          <w:numId w:val="2"/>
+        </w:numPr>
         <w:ind w:leftChars="0"/>
         <w:rPr>
+          <w:sz w:val="22"/>
+        </w:rPr>
+      </w:pPr>
+      <w:r>
+        <w:rPr>
           <w:rFonts w:hint="eastAsia"/>
+          <w:sz w:val="22"/>
+        </w:rPr>
+        <w:t>A</w:t>
+      </w:r>
+      <w:r>
+        <w:rPr>
+          <w:sz w:val="22"/>
+        </w:rPr>
+        <w:t xml:space="preserve">bstract filtering of Boolean expression (in interval abstract domain) = </w:t>
+      </w:r>
+    </w:p>
+    <w:p>
+      <w:pPr>
+        <w:pStyle w:val="a4"/>
+        <w:ind w:leftChars="0"/>
+        <w:rPr>
+          <w:sz w:val="22"/>
+        </w:rPr>
+      </w:pPr>
+      <m:oMath>
+        <m:sSubSup>
+          <m:sSubSupPr>
+            <m:ctrlPr>
+              <w:rPr>
+                <w:rFonts w:ascii="Cambria Math" w:hAnsi="Cambria Math"/>
+                <w:i/>
+                <w:sz w:val="22"/>
+              </w:rPr>
+            </m:ctrlPr>
+          </m:sSubSupPr>
+          <m:e>
+            <m:r>
+              <w:rPr>
+                <w:rFonts w:ascii="Cambria Math" w:hAnsi="Cambria Math"/>
+                <w:sz w:val="22"/>
+              </w:rPr>
+              <m:t>F</m:t>
+            </m:r>
+          </m:e>
+          <m:sub>
+            <m:r>
+              <w:rPr>
+                <w:rFonts w:ascii="Cambria Math" w:hAnsi="Cambria Math"/>
+                <w:sz w:val="22"/>
+              </w:rPr>
+              <m:t>x&lt;n</m:t>
+            </m:r>
+          </m:sub>
+          <m:sup>
+            <m:r>
+              <w:rPr>
+                <w:rFonts w:ascii="Cambria Math" w:hAnsi="Cambria Math"/>
+                <w:sz w:val="22"/>
+              </w:rPr>
+              <m:t>#</m:t>
+            </m:r>
+          </m:sup>
+        </m:sSubSup>
+        <m:d>
+          <m:dPr>
+            <m:ctrlPr>
+              <w:rPr>
+                <w:rFonts w:ascii="Cambria Math" w:hAnsi="Cambria Math"/>
+                <w:i/>
+                <w:sz w:val="22"/>
+              </w:rPr>
+            </m:ctrlPr>
+          </m:dPr>
+          <m:e>
+            <m:sSup>
+              <m:sSupPr>
+                <m:ctrlPr>
+                  <w:rPr>
+                    <w:rFonts w:ascii="Cambria Math" w:hAnsi="Cambria Math"/>
+                    <w:i/>
+                    <w:sz w:val="22"/>
+                  </w:rPr>
+                </m:ctrlPr>
+              </m:sSupPr>
+              <m:e>
+                <m:r>
+                  <w:rPr>
+                    <w:rFonts w:ascii="Cambria Math" w:hAnsi="Cambria Math"/>
+                    <w:sz w:val="22"/>
+                  </w:rPr>
+                  <m:t>M</m:t>
+                </m:r>
+              </m:e>
+              <m:sup>
+                <m:r>
+                  <w:rPr>
+                    <w:rFonts w:ascii="Cambria Math" w:hAnsi="Cambria Math"/>
+                    <w:sz w:val="22"/>
+                  </w:rPr>
+                  <m:t>#</m:t>
+                </m:r>
+              </m:sup>
+            </m:sSup>
+          </m:e>
+        </m:d>
+        <m:r>
+          <w:rPr>
+            <w:rFonts w:ascii="Cambria Math" w:hAnsi="Cambria Math"/>
+            <w:sz w:val="22"/>
+          </w:rPr>
+          <m:t xml:space="preserve">= </m:t>
+        </m:r>
+        <m:d>
+          <m:dPr>
+            <m:begChr m:val="{"/>
+            <m:endChr m:val=""/>
+            <m:ctrlPr>
+              <w:rPr>
+                <w:rFonts w:ascii="Cambria Math" w:hAnsi="Cambria Math"/>
+                <w:i/>
+                <w:sz w:val="22"/>
+              </w:rPr>
+            </m:ctrlPr>
+          </m:dPr>
+          <m:e>
+            <m:eqArr>
+              <m:eqArrPr>
+                <m:ctrlPr>
+                  <w:rPr>
+                    <w:rFonts w:ascii="Cambria Math" w:hAnsi="Cambria Math"/>
+                    <w:i/>
+                    <w:sz w:val="22"/>
+                  </w:rPr>
+                </m:ctrlPr>
+              </m:eqArrPr>
+              <m:e>
+                <m:d>
+                  <m:dPr>
+                    <m:ctrlPr>
+                      <w:rPr>
+                        <w:rFonts w:ascii="Cambria Math" w:hAnsi="Cambria Math"/>
+                        <w:i/>
+                        <w:sz w:val="22"/>
+                      </w:rPr>
+                    </m:ctrlPr>
+                  </m:dPr>
+                  <m:e>
+                    <m:sSup>
+                      <m:sSupPr>
+                        <m:ctrlPr>
+                          <w:rPr>
+                            <w:rFonts w:ascii="Cambria Math" w:hAnsi="Cambria Math"/>
+                            <w:i/>
+                            <w:sz w:val="22"/>
+                          </w:rPr>
+                        </m:ctrlPr>
+                      </m:sSupPr>
+                      <m:e>
+                        <m:r>
+                          <w:rPr>
+                            <w:rFonts w:ascii="Cambria Math" w:hAnsi="Cambria Math"/>
+                            <w:sz w:val="22"/>
+                          </w:rPr>
+                          <m:t>x</m:t>
+                        </m:r>
+                      </m:e>
+                      <m:sup>
+                        <m:r>
+                          <w:rPr>
+                            <w:rFonts w:ascii="Cambria Math" w:hAnsi="Cambria Math"/>
+                            <w:sz w:val="22"/>
+                          </w:rPr>
+                          <m:t>'</m:t>
+                        </m:r>
+                      </m:sup>
+                    </m:sSup>
+                    <m:r>
+                      <m:rPr>
+                        <m:scr m:val="double-struck"/>
+                      </m:rPr>
+                      <w:rPr>
+                        <w:rFonts w:ascii="Cambria Math" w:hAnsi="Cambria Math"/>
+                        <w:sz w:val="22"/>
+                      </w:rPr>
+                      <m:t>∈X</m:t>
+                    </m:r>
+                  </m:e>
+                </m:d>
+                <m:r>
+                  <w:rPr>
+                    <w:rFonts w:ascii="Cambria Math" w:hAnsi="Cambria Math"/>
+                    <w:sz w:val="22"/>
+                  </w:rPr>
+                  <m:t xml:space="preserve">↦⊥    </m:t>
+                </m:r>
+                <m:r>
+                  <m:rPr>
+                    <m:sty m:val="p"/>
+                  </m:rPr>
+                  <w:rPr>
+                    <w:rFonts w:ascii="Cambria Math" w:hAnsi="Cambria Math"/>
+                    <w:sz w:val="22"/>
+                  </w:rPr>
+                  <m:t xml:space="preserve">if  </m:t>
+                </m:r>
+                <m:r>
+                  <w:rPr>
+                    <w:rFonts w:ascii="Cambria Math" w:hAnsi="Cambria Math"/>
+                    <w:sz w:val="22"/>
+                  </w:rPr>
+                  <m:t>a&gt;n</m:t>
+                </m:r>
+              </m:e>
+              <m:e>
+                <m:sSup>
+                  <m:sSupPr>
+                    <m:ctrlPr>
+                      <w:rPr>
+                        <w:rFonts w:ascii="Cambria Math" w:hAnsi="Cambria Math"/>
+                        <w:i/>
+                        <w:sz w:val="22"/>
+                      </w:rPr>
+                    </m:ctrlPr>
+                  </m:sSupPr>
+                  <m:e>
+                    <m:r>
+                      <w:rPr>
+                        <w:rFonts w:ascii="Cambria Math" w:hAnsi="Cambria Math"/>
+                        <w:sz w:val="22"/>
+                      </w:rPr>
+                      <m:t>M</m:t>
+                    </m:r>
+                  </m:e>
+                  <m:sup>
+                    <m:r>
+                      <w:rPr>
+                        <w:rFonts w:ascii="Cambria Math" w:hAnsi="Cambria Math"/>
+                        <w:sz w:val="22"/>
+                      </w:rPr>
+                      <m:t>#</m:t>
+                    </m:r>
+                  </m:sup>
+                </m:sSup>
+                <m:d>
+                  <m:dPr>
+                    <m:begChr m:val="["/>
+                    <m:endChr m:val="]"/>
+                    <m:ctrlPr>
+                      <w:rPr>
+                        <w:rFonts w:ascii="Cambria Math" w:hAnsi="Cambria Math"/>
+                        <w:i/>
+                        <w:sz w:val="22"/>
+                      </w:rPr>
+                    </m:ctrlPr>
+                  </m:dPr>
+                  <m:e>
+                    <m:r>
+                      <w:rPr>
+                        <w:rFonts w:ascii="Cambria Math" w:hAnsi="Cambria Math"/>
+                        <w:sz w:val="22"/>
+                      </w:rPr>
+                      <m:t>x↦</m:t>
+                    </m:r>
+                    <m:d>
+                      <m:dPr>
+                        <m:begChr m:val="["/>
+                        <m:endChr m:val="]"/>
+                        <m:ctrlPr>
+                          <w:rPr>
+                            <w:rFonts w:ascii="Cambria Math" w:hAnsi="Cambria Math"/>
+                            <w:i/>
+                            <w:sz w:val="22"/>
+                          </w:rPr>
+                        </m:ctrlPr>
+                      </m:dPr>
+                      <m:e>
+                        <m:r>
+                          <w:rPr>
+                            <w:rFonts w:ascii="Cambria Math" w:hAnsi="Cambria Math"/>
+                            <w:sz w:val="22"/>
+                          </w:rPr>
+                          <m:t>a,n</m:t>
+                        </m:r>
+                      </m:e>
+                    </m:d>
+                  </m:e>
+                </m:d>
+                <m:r>
+                  <w:rPr>
+                    <w:rFonts w:ascii="Cambria Math" w:hAnsi="Cambria Math"/>
+                    <w:sz w:val="22"/>
+                  </w:rPr>
+                  <m:t xml:space="preserve">    </m:t>
+                </m:r>
+                <m:r>
+                  <m:rPr>
+                    <m:sty m:val="p"/>
+                  </m:rPr>
+                  <w:rPr>
+                    <w:rFonts w:ascii="Cambria Math" w:hAnsi="Cambria Math"/>
+                    <w:sz w:val="22"/>
+                  </w:rPr>
+                  <m:t>if</m:t>
+                </m:r>
+                <m:r>
+                  <w:rPr>
+                    <w:rFonts w:ascii="Cambria Math" w:hAnsi="Cambria Math"/>
+                    <w:sz w:val="22"/>
+                  </w:rPr>
+                  <m:t xml:space="preserve"> a≤n≤b</m:t>
+                </m:r>
+              </m:e>
+              <m:e>
+                <m:sSup>
+                  <m:sSupPr>
+                    <m:ctrlPr>
+                      <w:rPr>
+                        <w:rFonts w:ascii="Cambria Math" w:hAnsi="Cambria Math"/>
+                        <w:i/>
+                        <w:sz w:val="22"/>
+                      </w:rPr>
+                    </m:ctrlPr>
+                  </m:sSupPr>
+                  <m:e>
+                    <m:r>
+                      <w:rPr>
+                        <w:rFonts w:ascii="Cambria Math" w:hAnsi="Cambria Math"/>
+                        <w:sz w:val="22"/>
+                      </w:rPr>
+                      <m:t>M</m:t>
+                    </m:r>
+                  </m:e>
+                  <m:sup>
+                    <m:r>
+                      <w:rPr>
+                        <w:rFonts w:ascii="Cambria Math" w:hAnsi="Cambria Math"/>
+                        <w:sz w:val="22"/>
+                      </w:rPr>
+                      <m:t>#</m:t>
+                    </m:r>
+                  </m:sup>
+                </m:sSup>
+                <m:r>
+                  <w:rPr>
+                    <w:rFonts w:ascii="Cambria Math" w:hAnsi="Cambria Math"/>
+                    <w:sz w:val="22"/>
+                  </w:rPr>
+                  <m:t xml:space="preserve">    </m:t>
+                </m:r>
+                <m:r>
+                  <m:rPr>
+                    <m:sty m:val="p"/>
+                  </m:rPr>
+                  <w:rPr>
+                    <w:rFonts w:ascii="Cambria Math" w:hAnsi="Cambria Math"/>
+                    <w:sz w:val="22"/>
+                  </w:rPr>
+                  <m:t>if</m:t>
+                </m:r>
+                <m:r>
+                  <w:rPr>
+                    <w:rFonts w:ascii="Cambria Math" w:hAnsi="Cambria Math"/>
+                    <w:sz w:val="22"/>
+                  </w:rPr>
+                  <m:t xml:space="preserve"> b≤n</m:t>
+                </m:r>
+              </m:e>
+            </m:eqArr>
+          </m:e>
+        </m:d>
+      </m:oMath>
+      <w:r>
+        <w:rPr>
+          <w:sz w:val="22"/>
+        </w:rPr>
+        <w:tab/>
+        <w:t xml:space="preserve">where </w:t>
+      </w:r>
+      <m:oMath>
+        <m:sSup>
+          <m:sSupPr>
+            <m:ctrlPr>
+              <w:rPr>
+                <w:rFonts w:ascii="Cambria Math" w:hAnsi="Cambria Math"/>
+                <w:i/>
+                <w:sz w:val="22"/>
+              </w:rPr>
+            </m:ctrlPr>
+          </m:sSupPr>
+          <m:e>
+            <m:r>
+              <w:rPr>
+                <w:rFonts w:ascii="Cambria Math" w:hAnsi="Cambria Math"/>
+                <w:sz w:val="22"/>
+              </w:rPr>
+              <m:t>M</m:t>
+            </m:r>
+          </m:e>
+          <m:sup>
+            <m:r>
+              <w:rPr>
+                <w:rFonts w:ascii="Cambria Math" w:hAnsi="Cambria Math"/>
+                <w:sz w:val="22"/>
+              </w:rPr>
+              <m:t>#</m:t>
+            </m:r>
+          </m:sup>
+        </m:sSup>
+        <m:d>
+          <m:dPr>
+            <m:ctrlPr>
+              <w:rPr>
+                <w:rFonts w:ascii="Cambria Math" w:hAnsi="Cambria Math"/>
+                <w:i/>
+                <w:sz w:val="22"/>
+              </w:rPr>
+            </m:ctrlPr>
+          </m:dPr>
+          <m:e>
+            <m:r>
+              <w:rPr>
+                <w:rFonts w:ascii="Cambria Math" w:hAnsi="Cambria Math"/>
+                <w:sz w:val="22"/>
+              </w:rPr>
+              <m:t>x</m:t>
+            </m:r>
+          </m:e>
+        </m:d>
+        <m:r>
+          <w:rPr>
+            <w:rFonts w:ascii="Cambria Math" w:hAnsi="Cambria Math"/>
+            <w:sz w:val="22"/>
+          </w:rPr>
+          <m:t>=[a,b]</m:t>
+        </m:r>
+      </m:oMath>
+    </w:p>
+    <w:p>
+      <w:pPr>
+        <w:pStyle w:val="a4"/>
+        <w:numPr>
+          <w:ilvl w:val="0"/>
+          <w:numId w:val="2"/>
+        </w:numPr>
+        <w:ind w:leftChars="0"/>
+        <w:rPr>
+          <w:sz w:val="22"/>
+        </w:rPr>
+      </w:pPr>
+      <w:r>
+        <w:rPr>
+          <w:sz w:val="22"/>
+        </w:rPr>
+        <w:t xml:space="preserve">Abstract join = </w:t>
+      </w:r>
+      <m:oMath>
+        <m:sSup>
+          <m:sSupPr>
+            <m:ctrlPr>
+              <w:rPr>
+                <w:rFonts w:ascii="Cambria Math" w:hAnsi="Cambria Math"/>
+                <w:i/>
+                <w:sz w:val="22"/>
+              </w:rPr>
+            </m:ctrlPr>
+          </m:sSupPr>
+          <m:e>
+            <m:r>
+              <w:rPr>
+                <w:rFonts w:ascii="Cambria Math" w:hAnsi="Cambria Math"/>
+                <w:sz w:val="22"/>
+              </w:rPr>
+              <m:t>⊔</m:t>
+            </m:r>
+          </m:e>
+          <m:sup>
+            <m:r>
+              <w:rPr>
+                <w:rFonts w:ascii="Cambria Math" w:hAnsi="Cambria Math"/>
+                <w:sz w:val="22"/>
+              </w:rPr>
+              <m:t>#</m:t>
+            </m:r>
+          </m:sup>
+        </m:sSup>
+      </m:oMath>
+      <w:r>
+        <w:rPr>
+          <w:rFonts w:hint="eastAsia"/>
+          <w:sz w:val="22"/>
+        </w:rPr>
+        <w:t xml:space="preserve"> </w:t>
+      </w:r>
+      <w:r>
+        <w:rPr>
+          <w:sz w:val="22"/>
+        </w:rPr>
+        <w:t xml:space="preserve">where </w:t>
+      </w:r>
+      <m:oMath>
+        <m:r>
+          <w:rPr>
+            <w:rFonts w:ascii="Cambria Math" w:hAnsi="Cambria Math"/>
+            <w:sz w:val="22"/>
+          </w:rPr>
+          <m:t>γ</m:t>
+        </m:r>
+        <m:d>
+          <m:dPr>
+            <m:ctrlPr>
+              <w:rPr>
+                <w:rFonts w:ascii="Cambria Math" w:hAnsi="Cambria Math"/>
+                <w:i/>
+                <w:sz w:val="22"/>
+              </w:rPr>
+            </m:ctrlPr>
+          </m:dPr>
+          <m:e>
+            <m:sSubSup>
+              <m:sSubSupPr>
+                <m:ctrlPr>
+                  <w:rPr>
+                    <w:rFonts w:ascii="Cambria Math" w:hAnsi="Cambria Math"/>
+                    <w:i/>
+                    <w:sz w:val="22"/>
+                  </w:rPr>
+                </m:ctrlPr>
+              </m:sSubSupPr>
+              <m:e>
+                <m:r>
+                  <w:rPr>
+                    <w:rFonts w:ascii="Cambria Math" w:hAnsi="Cambria Math"/>
+                    <w:sz w:val="22"/>
+                  </w:rPr>
+                  <m:t>M</m:t>
+                </m:r>
+              </m:e>
+              <m:sub>
+                <m:r>
+                  <w:rPr>
+                    <w:rFonts w:ascii="Cambria Math" w:hAnsi="Cambria Math"/>
+                    <w:sz w:val="22"/>
+                  </w:rPr>
+                  <m:t>1</m:t>
+                </m:r>
+              </m:sub>
+              <m:sup>
+                <m:r>
+                  <w:rPr>
+                    <w:rFonts w:ascii="Cambria Math" w:hAnsi="Cambria Math"/>
+                    <w:sz w:val="22"/>
+                  </w:rPr>
+                  <m:t>#</m:t>
+                </m:r>
+              </m:sup>
+            </m:sSubSup>
+          </m:e>
+        </m:d>
+        <m:r>
+          <w:rPr>
+            <w:rFonts w:ascii="Cambria Math" w:hAnsi="Cambria Math"/>
+            <w:sz w:val="22"/>
+          </w:rPr>
+          <m:t>∪γ</m:t>
+        </m:r>
+        <m:d>
+          <m:dPr>
+            <m:ctrlPr>
+              <w:rPr>
+                <w:rFonts w:ascii="Cambria Math" w:hAnsi="Cambria Math"/>
+                <w:i/>
+                <w:sz w:val="22"/>
+              </w:rPr>
+            </m:ctrlPr>
+          </m:dPr>
+          <m:e>
+            <m:sSubSup>
+              <m:sSubSupPr>
+                <m:ctrlPr>
+                  <w:rPr>
+                    <w:rFonts w:ascii="Cambria Math" w:hAnsi="Cambria Math"/>
+                    <w:i/>
+                    <w:sz w:val="22"/>
+                  </w:rPr>
+                </m:ctrlPr>
+              </m:sSubSupPr>
+              <m:e>
+                <m:r>
+                  <w:rPr>
+                    <w:rFonts w:ascii="Cambria Math" w:hAnsi="Cambria Math"/>
+                    <w:sz w:val="22"/>
+                  </w:rPr>
+                  <m:t>M</m:t>
+                </m:r>
+              </m:e>
+              <m:sub>
+                <m:r>
+                  <w:rPr>
+                    <w:rFonts w:ascii="Cambria Math" w:hAnsi="Cambria Math"/>
+                    <w:sz w:val="22"/>
+                  </w:rPr>
+                  <m:t>2</m:t>
+                </m:r>
+              </m:sub>
+              <m:sup>
+                <m:r>
+                  <w:rPr>
+                    <w:rFonts w:ascii="Cambria Math" w:hAnsi="Cambria Math"/>
+                    <w:sz w:val="22"/>
+                  </w:rPr>
+                  <m:t>#</m:t>
+                </m:r>
+              </m:sup>
+            </m:sSubSup>
+          </m:e>
+        </m:d>
+        <m:r>
+          <w:rPr>
+            <w:rFonts w:ascii="Cambria Math" w:hAnsi="Cambria Math"/>
+            <w:sz w:val="22"/>
+          </w:rPr>
+          <m:t>⊆γ(</m:t>
+        </m:r>
+        <m:sSubSup>
+          <m:sSubSupPr>
+            <m:ctrlPr>
+              <w:rPr>
+                <w:rFonts w:ascii="Cambria Math" w:hAnsi="Cambria Math"/>
+                <w:i/>
+                <w:sz w:val="22"/>
+              </w:rPr>
+            </m:ctrlPr>
+          </m:sSubSupPr>
+          <m:e>
+            <m:r>
+              <w:rPr>
+                <w:rFonts w:ascii="Cambria Math" w:hAnsi="Cambria Math"/>
+                <w:sz w:val="22"/>
+              </w:rPr>
+              <m:t>M</m:t>
+            </m:r>
+          </m:e>
+          <m:sub>
+            <m:r>
+              <w:rPr>
+                <w:rFonts w:ascii="Cambria Math" w:hAnsi="Cambria Math"/>
+                <w:sz w:val="22"/>
+              </w:rPr>
+              <m:t>1</m:t>
+            </m:r>
+          </m:sub>
+          <m:sup>
+            <m:r>
+              <w:rPr>
+                <w:rFonts w:ascii="Cambria Math" w:hAnsi="Cambria Math"/>
+                <w:sz w:val="22"/>
+              </w:rPr>
+              <m:t>#</m:t>
+            </m:r>
+          </m:sup>
+        </m:sSubSup>
+        <m:sSup>
+          <m:sSupPr>
+            <m:ctrlPr>
+              <w:rPr>
+                <w:rFonts w:ascii="Cambria Math" w:hAnsi="Cambria Math"/>
+                <w:i/>
+                <w:sz w:val="22"/>
+              </w:rPr>
+            </m:ctrlPr>
+          </m:sSupPr>
+          <m:e>
+            <m:r>
+              <w:rPr>
+                <w:rFonts w:ascii="Cambria Math" w:hAnsi="Cambria Math"/>
+                <w:sz w:val="22"/>
+              </w:rPr>
+              <m:t>⊔</m:t>
+            </m:r>
+          </m:e>
+          <m:sup>
+            <m:r>
+              <w:rPr>
+                <w:rFonts w:ascii="Cambria Math" w:hAnsi="Cambria Math"/>
+                <w:sz w:val="22"/>
+              </w:rPr>
+              <m:t>#</m:t>
+            </m:r>
+          </m:sup>
+        </m:sSup>
+        <m:sSubSup>
+          <m:sSubSupPr>
+            <m:ctrlPr>
+              <w:rPr>
+                <w:rFonts w:ascii="Cambria Math" w:hAnsi="Cambria Math"/>
+                <w:i/>
+                <w:sz w:val="22"/>
+              </w:rPr>
+            </m:ctrlPr>
+          </m:sSubSupPr>
+          <m:e>
+            <m:r>
+              <w:rPr>
+                <w:rFonts w:ascii="Cambria Math" w:hAnsi="Cambria Math"/>
+                <w:sz w:val="22"/>
+              </w:rPr>
+              <m:t>M</m:t>
+            </m:r>
+          </m:e>
+          <m:sub>
+            <m:r>
+              <w:rPr>
+                <w:rFonts w:ascii="Cambria Math" w:hAnsi="Cambria Math"/>
+                <w:sz w:val="22"/>
+              </w:rPr>
+              <m:t>2</m:t>
+            </m:r>
+          </m:sub>
+          <m:sup>
+            <m:r>
+              <w:rPr>
+                <w:rFonts w:ascii="Cambria Math" w:hAnsi="Cambria Math"/>
+                <w:sz w:val="22"/>
+              </w:rPr>
+              <m:t>#</m:t>
+            </m:r>
+          </m:sup>
+        </m:sSubSup>
+        <m:r>
+          <w:rPr>
+            <w:rFonts w:ascii="Cambria Math" w:hAnsi="Cambria Math"/>
+            <w:sz w:val="22"/>
+          </w:rPr>
+          <m:t>)</m:t>
+        </m:r>
+      </m:oMath>
+    </w:p>
+    <w:p>
+      <w:pPr>
+        <w:pStyle w:val="a4"/>
+        <w:numPr>
+          <w:ilvl w:val="0"/>
+          <w:numId w:val="2"/>
+        </w:numPr>
+        <w:ind w:leftChars="0"/>
+        <w:rPr>
+          <w:sz w:val="22"/>
+        </w:rPr>
+      </w:pPr>
+      <w:r>
+        <w:rPr>
+          <w:rFonts w:hint="eastAsia"/>
+          <w:sz w:val="22"/>
+        </w:rPr>
+        <w:t>A</w:t>
+      </w:r>
+      <w:r>
+        <w:rPr>
+          <w:sz w:val="22"/>
+        </w:rPr>
+        <w:t xml:space="preserve">nalysis of condition = union of two branches (true and false) = </w:t>
+      </w:r>
+    </w:p>
+    <w:p>
+      <w:pPr>
+        <w:pStyle w:val="a4"/>
+        <w:ind w:leftChars="0"/>
+        <w:rPr>
           <w:sz w:val="22"/>
         </w:rPr>
       </w:pPr>
       <m:oMathPara>
         <m:oMath>
+          <m:sSup>
+            <m:sSupPr>
+              <m:ctrlPr>
+                <w:rPr>
+                  <w:rFonts w:ascii="Cambria Math" w:hAnsi="Cambria Math"/>
+                  <w:i/>
+                  <w:sz w:val="22"/>
+                </w:rPr>
+              </m:ctrlPr>
+            </m:sSupPr>
+            <m:e>
+              <m:d>
+                <m:dPr>
+                  <m:begChr m:val="["/>
+                  <m:endChr m:val="]"/>
+                  <m:ctrlPr>
+                    <w:rPr>
+                      <w:rFonts w:ascii="Cambria Math" w:hAnsi="Cambria Math"/>
+                      <w:i/>
+                      <w:sz w:val="22"/>
+                    </w:rPr>
+                  </m:ctrlPr>
+                </m:dPr>
+                <m:e>
+                  <m:r>
+                    <m:rPr>
+                      <m:sty m:val="p"/>
+                    </m:rPr>
+                    <w:rPr>
+                      <w:rFonts w:ascii="Cambria Math" w:hAnsi="Cambria Math"/>
+                      <w:sz w:val="22"/>
+                    </w:rPr>
+                    <m:t>if</m:t>
+                  </m:r>
+                  <m:d>
+                    <m:dPr>
+                      <m:ctrlPr>
+                        <w:rPr>
+                          <w:rFonts w:ascii="Cambria Math" w:hAnsi="Cambria Math"/>
+                          <w:i/>
+                          <w:sz w:val="22"/>
+                        </w:rPr>
+                      </m:ctrlPr>
+                    </m:dPr>
+                    <m:e>
+                      <m:r>
+                        <w:rPr>
+                          <w:rFonts w:ascii="Cambria Math" w:hAnsi="Cambria Math"/>
+                          <w:sz w:val="22"/>
+                        </w:rPr>
+                        <m:t>B</m:t>
+                      </m:r>
+                    </m:e>
+                  </m:d>
+                  <m:d>
+                    <m:dPr>
+                      <m:begChr m:val="{"/>
+                      <m:endChr m:val="}"/>
+                      <m:ctrlPr>
+                        <w:rPr>
+                          <w:rFonts w:ascii="Cambria Math" w:hAnsi="Cambria Math"/>
+                          <w:i/>
+                          <w:sz w:val="22"/>
+                        </w:rPr>
+                      </m:ctrlPr>
+                    </m:dPr>
+                    <m:e>
+                      <m:sSub>
+                        <m:sSubPr>
+                          <m:ctrlPr>
+                            <w:rPr>
+                              <w:rFonts w:ascii="Cambria Math" w:hAnsi="Cambria Math"/>
+                              <w:i/>
+                              <w:sz w:val="22"/>
+                            </w:rPr>
+                          </m:ctrlPr>
+                        </m:sSubPr>
+                        <m:e>
+                          <m:r>
+                            <w:rPr>
+                              <w:rFonts w:ascii="Cambria Math" w:hAnsi="Cambria Math"/>
+                              <w:sz w:val="22"/>
+                            </w:rPr>
+                            <m:t>C</m:t>
+                          </m:r>
+                        </m:e>
+                        <m:sub>
+                          <m:r>
+                            <w:rPr>
+                              <w:rFonts w:ascii="Cambria Math" w:hAnsi="Cambria Math"/>
+                              <w:sz w:val="22"/>
+                            </w:rPr>
+                            <m:t>1</m:t>
+                          </m:r>
+                        </m:sub>
+                      </m:sSub>
+                    </m:e>
+                  </m:d>
+                  <m:r>
+                    <m:rPr>
+                      <m:sty m:val="p"/>
+                    </m:rPr>
+                    <w:rPr>
+                      <w:rFonts w:ascii="Cambria Math" w:hAnsi="Cambria Math"/>
+                      <w:sz w:val="22"/>
+                    </w:rPr>
+                    <m:t>else</m:t>
+                  </m:r>
+                  <m:d>
+                    <m:dPr>
+                      <m:begChr m:val="{"/>
+                      <m:endChr m:val="}"/>
+                      <m:ctrlPr>
+                        <w:rPr>
+                          <w:rFonts w:ascii="Cambria Math" w:hAnsi="Cambria Math"/>
+                          <w:i/>
+                          <w:sz w:val="22"/>
+                        </w:rPr>
+                      </m:ctrlPr>
+                    </m:dPr>
+                    <m:e>
+                      <m:sSub>
+                        <m:sSubPr>
+                          <m:ctrlPr>
+                            <w:rPr>
+                              <w:rFonts w:ascii="Cambria Math" w:hAnsi="Cambria Math"/>
+                              <w:i/>
+                              <w:sz w:val="22"/>
+                            </w:rPr>
+                          </m:ctrlPr>
+                        </m:sSubPr>
+                        <m:e>
+                          <m:r>
+                            <w:rPr>
+                              <w:rFonts w:ascii="Cambria Math" w:hAnsi="Cambria Math"/>
+                              <w:sz w:val="22"/>
+                            </w:rPr>
+                            <m:t>C</m:t>
+                          </m:r>
+                        </m:e>
+                        <m:sub>
+                          <m:r>
+                            <w:rPr>
+                              <w:rFonts w:ascii="Cambria Math" w:hAnsi="Cambria Math"/>
+                              <w:sz w:val="22"/>
+                            </w:rPr>
+                            <m:t>2</m:t>
+                          </m:r>
+                        </m:sub>
+                      </m:sSub>
+                    </m:e>
+                  </m:d>
+                </m:e>
+              </m:d>
+            </m:e>
+            <m:sup>
+              <m:r>
+                <w:rPr>
+                  <w:rFonts w:ascii="Cambria Math" w:hAnsi="Cambria Math"/>
+                  <w:sz w:val="22"/>
+                </w:rPr>
+                <m:t>#</m:t>
+              </m:r>
+            </m:sup>
+          </m:sSup>
+          <m:d>
+            <m:dPr>
+              <m:ctrlPr>
+                <w:rPr>
+                  <w:rFonts w:ascii="Cambria Math" w:hAnsi="Cambria Math"/>
+                  <w:i/>
+                  <w:sz w:val="22"/>
+                </w:rPr>
+              </m:ctrlPr>
+            </m:dPr>
+            <m:e>
+              <m:sSup>
+                <m:sSupPr>
+                  <m:ctrlPr>
+                    <w:rPr>
+                      <w:rFonts w:ascii="Cambria Math" w:hAnsi="Cambria Math"/>
+                      <w:i/>
+                      <w:sz w:val="22"/>
+                    </w:rPr>
+                  </m:ctrlPr>
+                </m:sSupPr>
+                <m:e>
+                  <m:r>
+                    <w:rPr>
+                      <w:rFonts w:ascii="Cambria Math" w:hAnsi="Cambria Math"/>
+                      <w:sz w:val="22"/>
+                    </w:rPr>
+                    <m:t>M</m:t>
+                  </m:r>
+                </m:e>
+                <m:sup>
+                  <m:r>
+                    <w:rPr>
+                      <w:rFonts w:ascii="Cambria Math" w:hAnsi="Cambria Math"/>
+                      <w:sz w:val="22"/>
+                    </w:rPr>
+                    <m:t>#</m:t>
+                  </m:r>
+                </m:sup>
+              </m:sSup>
+            </m:e>
+          </m:d>
+          <m:r>
+            <w:rPr>
+              <w:rFonts w:ascii="Cambria Math" w:hAnsi="Cambria Math"/>
+              <w:sz w:val="22"/>
+            </w:rPr>
+            <m:t>=</m:t>
+          </m:r>
+          <m:sSup>
+            <m:sSupPr>
+              <m:ctrlPr>
+                <w:rPr>
+                  <w:rFonts w:ascii="Cambria Math" w:hAnsi="Cambria Math"/>
+                  <w:i/>
+                  <w:sz w:val="22"/>
+                </w:rPr>
+              </m:ctrlPr>
+            </m:sSupPr>
+            <m:e>
+              <m:d>
+                <m:dPr>
+                  <m:begChr m:val="["/>
+                  <m:endChr m:val="]"/>
+                  <m:ctrlPr>
+                    <w:rPr>
+                      <w:rFonts w:ascii="Cambria Math" w:hAnsi="Cambria Math"/>
+                      <w:i/>
+                      <w:sz w:val="22"/>
+                    </w:rPr>
+                  </m:ctrlPr>
+                </m:dPr>
+                <m:e>
+                  <m:sSub>
+                    <m:sSubPr>
+                      <m:ctrlPr>
+                        <w:rPr>
+                          <w:rFonts w:ascii="Cambria Math" w:hAnsi="Cambria Math"/>
+                          <w:i/>
+                          <w:sz w:val="22"/>
+                        </w:rPr>
+                      </m:ctrlPr>
+                    </m:sSubPr>
+                    <m:e>
+                      <m:r>
+                        <w:rPr>
+                          <w:rFonts w:ascii="Cambria Math" w:hAnsi="Cambria Math"/>
+                          <w:sz w:val="22"/>
+                        </w:rPr>
+                        <m:t>C</m:t>
+                      </m:r>
+                    </m:e>
+                    <m:sub>
+                      <m:r>
+                        <w:rPr>
+                          <w:rFonts w:ascii="Cambria Math" w:hAnsi="Cambria Math"/>
+                          <w:sz w:val="22"/>
+                        </w:rPr>
+                        <m:t>1</m:t>
+                      </m:r>
+                    </m:sub>
+                  </m:sSub>
+                </m:e>
+              </m:d>
+            </m:e>
+            <m:sup>
+              <m:r>
+                <w:rPr>
+                  <w:rFonts w:ascii="Cambria Math" w:hAnsi="Cambria Math"/>
+                  <w:sz w:val="22"/>
+                </w:rPr>
+                <m:t>#</m:t>
+              </m:r>
+            </m:sup>
+          </m:sSup>
+          <m:d>
+            <m:dPr>
+              <m:ctrlPr>
+                <w:rPr>
+                  <w:rFonts w:ascii="Cambria Math" w:hAnsi="Cambria Math"/>
+                  <w:i/>
+                  <w:sz w:val="22"/>
+                </w:rPr>
+              </m:ctrlPr>
+            </m:dPr>
+            <m:e>
+              <m:sSubSup>
+                <m:sSubSupPr>
+                  <m:ctrlPr>
+                    <w:rPr>
+                      <w:rFonts w:ascii="Cambria Math" w:hAnsi="Cambria Math"/>
+                      <w:i/>
+                      <w:sz w:val="22"/>
+                    </w:rPr>
+                  </m:ctrlPr>
+                </m:sSubSupPr>
+                <m:e>
+                  <m:r>
+                    <w:rPr>
+                      <w:rFonts w:ascii="Cambria Math" w:hAnsi="Cambria Math"/>
+                      <w:sz w:val="22"/>
+                    </w:rPr>
+                    <m:t>F</m:t>
+                  </m:r>
+                </m:e>
+                <m:sub>
+                  <m:r>
+                    <w:rPr>
+                      <w:rFonts w:ascii="Cambria Math" w:hAnsi="Cambria Math"/>
+                      <w:sz w:val="22"/>
+                    </w:rPr>
+                    <m:t>B</m:t>
+                  </m:r>
+                </m:sub>
+                <m:sup>
+                  <m:r>
+                    <w:rPr>
+                      <w:rFonts w:ascii="Cambria Math" w:hAnsi="Cambria Math"/>
+                      <w:sz w:val="22"/>
+                    </w:rPr>
+                    <m:t>#</m:t>
+                  </m:r>
+                </m:sup>
+              </m:sSubSup>
+              <m:d>
+                <m:dPr>
+                  <m:ctrlPr>
+                    <w:rPr>
+                      <w:rFonts w:ascii="Cambria Math" w:hAnsi="Cambria Math"/>
+                      <w:i/>
+                      <w:sz w:val="22"/>
+                    </w:rPr>
+                  </m:ctrlPr>
+                </m:dPr>
+                <m:e>
+                  <m:sSup>
+                    <m:sSupPr>
+                      <m:ctrlPr>
+                        <w:rPr>
+                          <w:rFonts w:ascii="Cambria Math" w:hAnsi="Cambria Math"/>
+                          <w:i/>
+                          <w:sz w:val="22"/>
+                        </w:rPr>
+                      </m:ctrlPr>
+                    </m:sSupPr>
+                    <m:e>
+                      <m:r>
+                        <w:rPr>
+                          <w:rFonts w:ascii="Cambria Math" w:hAnsi="Cambria Math"/>
+                          <w:sz w:val="22"/>
+                        </w:rPr>
+                        <m:t>m</m:t>
+                      </m:r>
+                    </m:e>
+                    <m:sup>
+                      <m:r>
+                        <w:rPr>
+                          <w:rFonts w:ascii="Cambria Math" w:hAnsi="Cambria Math"/>
+                          <w:sz w:val="22"/>
+                        </w:rPr>
+                        <m:t>#</m:t>
+                      </m:r>
+                    </m:sup>
+                  </m:sSup>
+                </m:e>
+              </m:d>
+            </m:e>
+          </m:d>
+          <m:sSup>
+            <m:sSupPr>
+              <m:ctrlPr>
+                <w:rPr>
+                  <w:rFonts w:ascii="Cambria Math" w:hAnsi="Cambria Math"/>
+                  <w:i/>
+                  <w:sz w:val="22"/>
+                </w:rPr>
+              </m:ctrlPr>
+            </m:sSupPr>
+            <m:e>
+              <m:r>
+                <w:rPr>
+                  <w:rFonts w:ascii="Cambria Math" w:hAnsi="Cambria Math"/>
+                  <w:sz w:val="22"/>
+                </w:rPr>
+                <m:t>⊔</m:t>
+              </m:r>
+            </m:e>
+            <m:sup>
+              <m:r>
+                <w:rPr>
+                  <w:rFonts w:ascii="Cambria Math" w:hAnsi="Cambria Math"/>
+                  <w:sz w:val="22"/>
+                </w:rPr>
+                <m:t>#</m:t>
+              </m:r>
+            </m:sup>
+          </m:sSup>
+          <m:sSup>
+            <m:sSupPr>
+              <m:ctrlPr>
+                <w:rPr>
+                  <w:rFonts w:ascii="Cambria Math" w:hAnsi="Cambria Math"/>
+                  <w:i/>
+                  <w:sz w:val="22"/>
+                </w:rPr>
+              </m:ctrlPr>
+            </m:sSupPr>
+            <m:e>
+              <m:d>
+                <m:dPr>
+                  <m:begChr m:val="["/>
+                  <m:endChr m:val="]"/>
+                  <m:ctrlPr>
+                    <w:rPr>
+                      <w:rFonts w:ascii="Cambria Math" w:hAnsi="Cambria Math"/>
+                      <w:i/>
+                      <w:sz w:val="22"/>
+                    </w:rPr>
+                  </m:ctrlPr>
+                </m:dPr>
+                <m:e>
+                  <m:sSub>
+                    <m:sSubPr>
+                      <m:ctrlPr>
+                        <w:rPr>
+                          <w:rFonts w:ascii="Cambria Math" w:hAnsi="Cambria Math"/>
+                          <w:i/>
+                          <w:sz w:val="22"/>
+                        </w:rPr>
+                      </m:ctrlPr>
+                    </m:sSubPr>
+                    <m:e>
+                      <m:r>
+                        <w:rPr>
+                          <w:rFonts w:ascii="Cambria Math" w:hAnsi="Cambria Math"/>
+                          <w:sz w:val="22"/>
+                        </w:rPr>
+                        <m:t>C</m:t>
+                      </m:r>
+                    </m:e>
+                    <m:sub>
+                      <m:r>
+                        <w:rPr>
+                          <w:rFonts w:ascii="Cambria Math" w:hAnsi="Cambria Math"/>
+                          <w:sz w:val="22"/>
+                        </w:rPr>
+                        <m:t>2</m:t>
+                      </m:r>
+                    </m:sub>
+                  </m:sSub>
+                </m:e>
+              </m:d>
+            </m:e>
+            <m:sup>
+              <m:r>
+                <w:rPr>
+                  <w:rFonts w:ascii="Cambria Math" w:hAnsi="Cambria Math"/>
+                  <w:sz w:val="22"/>
+                </w:rPr>
+                <m:t>#</m:t>
+              </m:r>
+            </m:sup>
+          </m:sSup>
+          <m:r>
+            <w:rPr>
+              <w:rFonts w:ascii="Cambria Math" w:hAnsi="Cambria Math"/>
+              <w:sz w:val="22"/>
+            </w:rPr>
+            <m:t>(</m:t>
+          </m:r>
+          <m:sSubSup>
+            <m:sSubSupPr>
+              <m:ctrlPr>
+                <w:rPr>
+                  <w:rFonts w:ascii="Cambria Math" w:hAnsi="Cambria Math"/>
+                  <w:i/>
+                  <w:sz w:val="22"/>
+                </w:rPr>
+              </m:ctrlPr>
+            </m:sSubSupPr>
+            <m:e>
+              <m:r>
+                <w:rPr>
+                  <w:rFonts w:ascii="Cambria Math" w:hAnsi="Cambria Math"/>
+                  <w:sz w:val="22"/>
+                </w:rPr>
+                <m:t>F</m:t>
+              </m:r>
+            </m:e>
+            <m:sub>
+              <m:r>
+                <w:rPr>
+                  <w:rFonts w:ascii="Cambria Math" w:hAnsi="Cambria Math"/>
+                  <w:sz w:val="22"/>
+                </w:rPr>
+                <m:t>¬B</m:t>
+              </m:r>
+            </m:sub>
+            <m:sup>
+              <m:r>
+                <w:rPr>
+                  <w:rFonts w:ascii="Cambria Math" w:hAnsi="Cambria Math"/>
+                  <w:sz w:val="22"/>
+                </w:rPr>
+                <m:t>#</m:t>
+              </m:r>
+            </m:sup>
+          </m:sSubSup>
+          <m:r>
+            <w:rPr>
+              <w:rFonts w:ascii="Cambria Math" w:hAnsi="Cambria Math"/>
+              <w:sz w:val="22"/>
+            </w:rPr>
+            <m:t>(</m:t>
+          </m:r>
+          <m:sSup>
+            <m:sSupPr>
+              <m:ctrlPr>
+                <w:rPr>
+                  <w:rFonts w:ascii="Cambria Math" w:hAnsi="Cambria Math"/>
+                  <w:i/>
+                  <w:sz w:val="22"/>
+                </w:rPr>
+              </m:ctrlPr>
+            </m:sSupPr>
+            <m:e>
+              <m:r>
+                <w:rPr>
+                  <w:rFonts w:ascii="Cambria Math" w:hAnsi="Cambria Math"/>
+                  <w:sz w:val="22"/>
+                </w:rPr>
+                <m:t>M</m:t>
+              </m:r>
+            </m:e>
+            <m:sup>
+              <m:r>
+                <w:rPr>
+                  <w:rFonts w:ascii="Cambria Math" w:hAnsi="Cambria Math"/>
+                  <w:sz w:val="22"/>
+                </w:rPr>
+                <m:t>#</m:t>
+              </m:r>
+            </m:sup>
+          </m:sSup>
+          <m:r>
+            <w:rPr>
+              <w:rFonts w:ascii="Cambria Math" w:hAnsi="Cambria Math"/>
+              <w:sz w:val="22"/>
+            </w:rPr>
+            <m:t>))</m:t>
+          </m:r>
+        </m:oMath>
+      </m:oMathPara>
+    </w:p>
+    <w:p>
+      <w:pPr>
+        <w:pStyle w:val="a4"/>
+        <w:numPr>
+          <w:ilvl w:val="0"/>
+          <w:numId w:val="2"/>
+        </w:numPr>
+        <w:ind w:leftChars="0"/>
+        <w:rPr>
+          <w:sz w:val="22"/>
+        </w:rPr>
+      </w:pPr>
+      <w:r>
+        <w:rPr>
+          <w:rFonts w:hint="eastAsia"/>
+          <w:sz w:val="22"/>
+        </w:rPr>
+        <w:lastRenderedPageBreak/>
+        <w:t>S</w:t>
+      </w:r>
+      <w:r>
+        <w:rPr>
+          <w:sz w:val="22"/>
+        </w:rPr>
+        <w:t xml:space="preserve">equence of concrete = </w:t>
+      </w:r>
+    </w:p>
+    <w:p>
+      <w:pPr>
+        <w:pStyle w:val="a4"/>
+        <w:ind w:leftChars="0"/>
+        <w:rPr>
+          <w:sz w:val="22"/>
+        </w:rPr>
+      </w:pPr>
+      <w:r>
+        <w:rPr>
+          <w:rFonts w:hint="eastAsia"/>
+          <w:sz w:val="22"/>
+        </w:rPr>
+        <w:t>L</w:t>
+      </w:r>
+      <w:r>
+        <w:rPr>
+          <w:sz w:val="22"/>
+        </w:rPr>
+        <w:t xml:space="preserve">et </w:t>
+      </w:r>
+      <m:oMath>
+        <m:r>
+          <w:rPr>
+            <w:rFonts w:ascii="Cambria Math" w:hAnsi="Cambria Math"/>
+            <w:sz w:val="22"/>
+          </w:rPr>
+          <m:t>F:</m:t>
+        </m:r>
+        <m:r>
+          <m:rPr>
+            <m:scr m:val="double-struck"/>
+          </m:rPr>
+          <w:rPr>
+            <w:rFonts w:ascii="Cambria Math" w:hAnsi="Cambria Math"/>
+            <w:sz w:val="22"/>
+          </w:rPr>
+          <m:t>M→M</m:t>
+        </m:r>
+      </m:oMath>
+      <w:r>
+        <w:rPr>
+          <w:sz w:val="22"/>
+        </w:rPr>
+        <w:tab/>
+        <w:t xml:space="preserve">where </w:t>
+      </w:r>
+      <m:oMath>
+        <m:r>
+          <w:rPr>
+            <w:rFonts w:ascii="Cambria Math" w:hAnsi="Cambria Math"/>
+            <w:sz w:val="22"/>
+          </w:rPr>
+          <m:t>F</m:t>
+        </m:r>
+        <m:d>
+          <m:dPr>
+            <m:ctrlPr>
+              <w:rPr>
+                <w:rFonts w:ascii="Cambria Math" w:hAnsi="Cambria Math"/>
+                <w:i/>
+                <w:sz w:val="22"/>
+              </w:rPr>
+            </m:ctrlPr>
+          </m:dPr>
+          <m:e>
+            <m:r>
+              <w:rPr>
+                <w:rFonts w:ascii="Cambria Math" w:hAnsi="Cambria Math"/>
+                <w:sz w:val="22"/>
+              </w:rPr>
+              <m:t>M</m:t>
+            </m:r>
+          </m:e>
+        </m:d>
+        <m:r>
+          <w:rPr>
+            <w:rFonts w:ascii="Cambria Math" w:hAnsi="Cambria Math"/>
+            <w:sz w:val="22"/>
+          </w:rPr>
+          <m:t>=</m:t>
+        </m:r>
+        <m:d>
+          <m:dPr>
+            <m:begChr m:val="["/>
+            <m:endChr m:val="]"/>
+            <m:ctrlPr>
+              <w:rPr>
+                <w:rFonts w:ascii="Cambria Math" w:hAnsi="Cambria Math"/>
+                <w:i/>
+                <w:sz w:val="22"/>
+              </w:rPr>
+            </m:ctrlPr>
+          </m:dPr>
+          <m:e>
+            <m:r>
+              <w:rPr>
+                <w:rFonts w:ascii="Cambria Math" w:hAnsi="Cambria Math"/>
+                <w:sz w:val="22"/>
+              </w:rPr>
+              <m:t>C</m:t>
+            </m:r>
+          </m:e>
+        </m:d>
+        <m:r>
+          <w:rPr>
+            <w:rFonts w:ascii="Cambria Math" w:hAnsi="Cambria Math"/>
+            <w:sz w:val="22"/>
+          </w:rPr>
+          <m:t>∘</m:t>
+        </m:r>
+        <m:sSub>
+          <m:sSubPr>
+            <m:ctrlPr>
+              <w:rPr>
+                <w:rFonts w:ascii="Cambria Math" w:hAnsi="Cambria Math"/>
+                <w:i/>
+                <w:sz w:val="22"/>
+              </w:rPr>
+            </m:ctrlPr>
+          </m:sSubPr>
+          <m:e>
+            <m:r>
+              <w:rPr>
+                <w:rFonts w:ascii="Cambria Math" w:hAnsi="Cambria Math"/>
+                <w:sz w:val="22"/>
+              </w:rPr>
+              <m:t>F</m:t>
+            </m:r>
+          </m:e>
+          <m:sub>
+            <m:r>
+              <w:rPr>
+                <w:rFonts w:ascii="Cambria Math" w:hAnsi="Cambria Math"/>
+                <w:sz w:val="22"/>
+              </w:rPr>
+              <m:t>B</m:t>
+            </m:r>
+          </m:sub>
+        </m:sSub>
+        <m:r>
+          <w:rPr>
+            <w:rFonts w:ascii="Cambria Math" w:hAnsi="Cambria Math"/>
+            <w:sz w:val="22"/>
+          </w:rPr>
+          <m:t>(M)</m:t>
+        </m:r>
+      </m:oMath>
+    </w:p>
+    <w:p>
+      <w:pPr>
+        <w:pStyle w:val="a4"/>
+        <w:ind w:leftChars="0"/>
+        <w:rPr>
+          <w:sz w:val="22"/>
+        </w:rPr>
+      </w:pPr>
+      <w:r>
+        <w:rPr>
+          <w:rFonts w:hint="eastAsia"/>
+          <w:sz w:val="22"/>
+        </w:rPr>
+        <w:t>S</w:t>
+      </w:r>
+      <w:r>
+        <w:rPr>
+          <w:sz w:val="22"/>
+        </w:rPr>
+        <w:t xml:space="preserve">equence </w:t>
+      </w:r>
+      <m:oMath>
+        <m:sSub>
+          <m:sSubPr>
+            <m:ctrlPr>
+              <w:rPr>
+                <w:rFonts w:ascii="Cambria Math" w:hAnsi="Cambria Math"/>
+                <w:i/>
+                <w:sz w:val="22"/>
+              </w:rPr>
+            </m:ctrlPr>
+          </m:sSubPr>
+          <m:e>
+            <m:d>
+              <m:dPr>
+                <m:ctrlPr>
+                  <w:rPr>
+                    <w:rFonts w:ascii="Cambria Math" w:hAnsi="Cambria Math"/>
+                    <w:i/>
+                    <w:sz w:val="22"/>
+                  </w:rPr>
+                </m:ctrlPr>
+              </m:dPr>
+              <m:e>
+                <m:sSub>
+                  <m:sSubPr>
+                    <m:ctrlPr>
+                      <w:rPr>
+                        <w:rFonts w:ascii="Cambria Math" w:hAnsi="Cambria Math"/>
+                        <w:i/>
+                        <w:sz w:val="22"/>
+                      </w:rPr>
+                    </m:ctrlPr>
+                  </m:sSubPr>
+                  <m:e>
+                    <m:r>
+                      <w:rPr>
+                        <w:rFonts w:ascii="Cambria Math" w:hAnsi="Cambria Math"/>
+                        <w:sz w:val="22"/>
+                      </w:rPr>
+                      <m:t>M</m:t>
+                    </m:r>
+                  </m:e>
+                  <m:sub>
+                    <m:r>
+                      <w:rPr>
+                        <w:rFonts w:ascii="Cambria Math" w:hAnsi="Cambria Math"/>
+                        <w:sz w:val="22"/>
+                      </w:rPr>
+                      <m:t>k</m:t>
+                    </m:r>
+                  </m:sub>
+                </m:sSub>
+              </m:e>
+            </m:d>
+          </m:e>
+          <m:sub>
+            <m:r>
+              <w:rPr>
+                <w:rFonts w:ascii="Cambria Math" w:hAnsi="Cambria Math"/>
+                <w:sz w:val="22"/>
+              </w:rPr>
+              <m:t>k</m:t>
+            </m:r>
+            <m:r>
+              <m:rPr>
+                <m:scr m:val="double-struck"/>
+              </m:rPr>
+              <w:rPr>
+                <w:rFonts w:ascii="Cambria Math" w:hAnsi="Cambria Math"/>
+                <w:sz w:val="22"/>
+              </w:rPr>
+              <m:t>∈N</m:t>
+            </m:r>
+          </m:sub>
+        </m:sSub>
+      </m:oMath>
+      <w:r>
+        <w:rPr>
+          <w:rFonts w:hint="eastAsia"/>
+          <w:sz w:val="22"/>
+        </w:rPr>
+        <w:t xml:space="preserve"> </w:t>
+      </w:r>
+      <w:r>
+        <w:rPr>
+          <w:sz w:val="22"/>
+        </w:rPr>
+        <w:t xml:space="preserve">satisfy </w:t>
+      </w:r>
+      <m:oMath>
+        <m:sSub>
+          <m:sSubPr>
+            <m:ctrlPr>
+              <w:rPr>
+                <w:rFonts w:ascii="Cambria Math" w:hAnsi="Cambria Math"/>
+                <w:i/>
+                <w:sz w:val="22"/>
+              </w:rPr>
+            </m:ctrlPr>
+          </m:sSubPr>
+          <m:e>
+            <m:r>
+              <w:rPr>
+                <w:rFonts w:ascii="Cambria Math" w:hAnsi="Cambria Math"/>
+                <w:sz w:val="22"/>
+              </w:rPr>
+              <m:t>M</m:t>
+            </m:r>
+          </m:e>
+          <m:sub>
+            <m:r>
+              <w:rPr>
+                <w:rFonts w:ascii="Cambria Math" w:hAnsi="Cambria Math"/>
+                <w:sz w:val="22"/>
+              </w:rPr>
+              <m:t>0</m:t>
+            </m:r>
+          </m:sub>
+        </m:sSub>
+        <m:r>
+          <w:rPr>
+            <w:rFonts w:ascii="Cambria Math" w:hAnsi="Cambria Math"/>
+            <w:sz w:val="22"/>
+          </w:rPr>
+          <m:t>=M</m:t>
+        </m:r>
+      </m:oMath>
+      <w:r>
+        <w:rPr>
+          <w:rFonts w:hint="eastAsia"/>
+          <w:sz w:val="22"/>
+        </w:rPr>
+        <w:t xml:space="preserve"> </w:t>
+      </w:r>
+      <w:r>
+        <w:rPr>
+          <w:sz w:val="22"/>
+        </w:rPr>
+        <w:t xml:space="preserve">and </w:t>
+      </w:r>
+      <m:oMath>
+        <m:sSub>
+          <m:sSubPr>
+            <m:ctrlPr>
+              <w:rPr>
+                <w:rFonts w:ascii="Cambria Math" w:hAnsi="Cambria Math"/>
+                <w:i/>
+                <w:sz w:val="22"/>
+              </w:rPr>
+            </m:ctrlPr>
+          </m:sSubPr>
+          <m:e>
+            <m:r>
+              <w:rPr>
+                <w:rFonts w:ascii="Cambria Math" w:hAnsi="Cambria Math"/>
+                <w:sz w:val="22"/>
+              </w:rPr>
+              <m:t>M</m:t>
+            </m:r>
+          </m:e>
+          <m:sub>
+            <m:r>
+              <w:rPr>
+                <w:rFonts w:ascii="Cambria Math" w:hAnsi="Cambria Math"/>
+                <w:sz w:val="22"/>
+              </w:rPr>
+              <m:t>k+1</m:t>
+            </m:r>
+          </m:sub>
+        </m:sSub>
+        <m:r>
+          <w:rPr>
+            <w:rFonts w:ascii="Cambria Math" w:hAnsi="Cambria Math"/>
+            <w:sz w:val="22"/>
+          </w:rPr>
+          <m:t>=</m:t>
+        </m:r>
+        <m:sSub>
+          <m:sSubPr>
+            <m:ctrlPr>
+              <w:rPr>
+                <w:rFonts w:ascii="Cambria Math" w:hAnsi="Cambria Math"/>
+                <w:i/>
+                <w:sz w:val="22"/>
+              </w:rPr>
+            </m:ctrlPr>
+          </m:sSubPr>
+          <m:e>
+            <m:r>
+              <w:rPr>
+                <w:rFonts w:ascii="Cambria Math" w:hAnsi="Cambria Math"/>
+                <w:sz w:val="22"/>
+              </w:rPr>
+              <m:t>M</m:t>
+            </m:r>
+          </m:e>
+          <m:sub>
+            <m:r>
+              <w:rPr>
+                <w:rFonts w:ascii="Cambria Math" w:hAnsi="Cambria Math"/>
+                <w:sz w:val="22"/>
+              </w:rPr>
+              <m:t>k</m:t>
+            </m:r>
+          </m:sub>
+        </m:sSub>
+        <m:r>
+          <w:rPr>
+            <w:rFonts w:ascii="Cambria Math" w:hAnsi="Cambria Math"/>
+            <w:sz w:val="22"/>
+          </w:rPr>
+          <m:t>∪F(</m:t>
+        </m:r>
+        <m:sSub>
+          <m:sSubPr>
+            <m:ctrlPr>
+              <w:rPr>
+                <w:rFonts w:ascii="Cambria Math" w:hAnsi="Cambria Math"/>
+                <w:i/>
+                <w:sz w:val="22"/>
+              </w:rPr>
+            </m:ctrlPr>
+          </m:sSubPr>
+          <m:e>
+            <m:r>
+              <w:rPr>
+                <w:rFonts w:ascii="Cambria Math" w:hAnsi="Cambria Math"/>
+                <w:sz w:val="22"/>
+              </w:rPr>
+              <m:t>M</m:t>
+            </m:r>
+          </m:e>
+          <m:sub>
+            <m:r>
+              <w:rPr>
+                <w:rFonts w:ascii="Cambria Math" w:hAnsi="Cambria Math"/>
+                <w:sz w:val="22"/>
+              </w:rPr>
+              <m:t>k</m:t>
+            </m:r>
+          </m:sub>
+        </m:sSub>
+        <m:r>
+          <w:rPr>
+            <w:rFonts w:ascii="Cambria Math" w:hAnsi="Cambria Math"/>
+            <w:sz w:val="22"/>
+          </w:rPr>
+          <m:t>)</m:t>
+        </m:r>
+      </m:oMath>
+      <w:r>
+        <w:rPr>
+          <w:rFonts w:hint="eastAsia"/>
+          <w:sz w:val="22"/>
+        </w:rPr>
+        <w:t xml:space="preserve"> </w:t>
+      </w:r>
+      <w:r>
+        <w:rPr>
+          <w:sz w:val="22"/>
+        </w:rPr>
+        <w:t xml:space="preserve">for given </w:t>
+      </w:r>
+      <m:oMath>
+        <m:r>
+          <w:rPr>
+            <w:rFonts w:ascii="Cambria Math" w:hAnsi="Cambria Math"/>
+            <w:sz w:val="22"/>
+          </w:rPr>
+          <m:t>F,M</m:t>
+        </m:r>
+      </m:oMath>
+    </w:p>
+    <w:p>
+      <w:pPr>
+        <w:pStyle w:val="a4"/>
+        <w:numPr>
+          <w:ilvl w:val="0"/>
+          <w:numId w:val="2"/>
+        </w:numPr>
+        <w:ind w:leftChars="0"/>
+        <w:rPr>
+          <w:sz w:val="22"/>
+        </w:rPr>
+      </w:pPr>
+      <w:r>
+        <w:rPr>
+          <w:rFonts w:hint="eastAsia"/>
+          <w:sz w:val="22"/>
+        </w:rPr>
+        <w:t>S</w:t>
+      </w:r>
+      <w:r>
+        <w:rPr>
+          <w:sz w:val="22"/>
+        </w:rPr>
+        <w:t xml:space="preserve">equence of abstraction = </w:t>
+      </w:r>
+    </w:p>
+    <w:p>
+      <w:pPr>
+        <w:pStyle w:val="a4"/>
+        <w:ind w:leftChars="0"/>
+        <w:rPr>
+          <w:sz w:val="22"/>
+        </w:rPr>
+      </w:pPr>
+      <w:r>
+        <w:rPr>
+          <w:rFonts w:hint="eastAsia"/>
+          <w:sz w:val="22"/>
+        </w:rPr>
+        <w:t>L</w:t>
+      </w:r>
+      <w:r>
+        <w:rPr>
+          <w:sz w:val="22"/>
+        </w:rPr>
+        <w:t xml:space="preserve">et </w:t>
+      </w:r>
+      <m:oMath>
+        <m:sSup>
+          <m:sSupPr>
+            <m:ctrlPr>
+              <w:rPr>
+                <w:rFonts w:ascii="Cambria Math" w:hAnsi="Cambria Math"/>
+                <w:i/>
+                <w:sz w:val="22"/>
+              </w:rPr>
+            </m:ctrlPr>
+          </m:sSupPr>
+          <m:e>
+            <m:r>
+              <w:rPr>
+                <w:rFonts w:ascii="Cambria Math" w:hAnsi="Cambria Math"/>
+                <w:sz w:val="22"/>
+              </w:rPr>
+              <m:t>F</m:t>
+            </m:r>
+          </m:e>
+          <m:sup>
+            <m:r>
+              <w:rPr>
+                <w:rFonts w:ascii="Cambria Math" w:hAnsi="Cambria Math"/>
+                <w:sz w:val="22"/>
+              </w:rPr>
+              <m:t>#</m:t>
+            </m:r>
+          </m:sup>
+        </m:sSup>
+        <m:r>
+          <m:rPr>
+            <m:scr m:val="double-struck"/>
+          </m:rPr>
+          <w:rPr>
+            <w:rFonts w:ascii="Cambria Math" w:hAnsi="Cambria Math"/>
+            <w:sz w:val="22"/>
+          </w:rPr>
+          <m:t>:A→A</m:t>
+        </m:r>
+      </m:oMath>
+      <w:r>
+        <w:rPr>
+          <w:sz w:val="22"/>
+        </w:rPr>
+        <w:tab/>
+        <w:t xml:space="preserve">where </w:t>
+      </w:r>
+      <m:oMath>
+        <m:r>
+          <w:rPr>
+            <w:rFonts w:ascii="Cambria Math" w:hAnsi="Cambria Math"/>
+            <w:sz w:val="22"/>
+          </w:rPr>
+          <m:t>∀</m:t>
+        </m:r>
+        <m:sSup>
+          <m:sSupPr>
+            <m:ctrlPr>
+              <w:rPr>
+                <w:rFonts w:ascii="Cambria Math" w:hAnsi="Cambria Math"/>
+                <w:i/>
+                <w:sz w:val="22"/>
+              </w:rPr>
+            </m:ctrlPr>
+          </m:sSupPr>
+          <m:e>
+            <m:r>
+              <w:rPr>
+                <w:rFonts w:ascii="Cambria Math" w:hAnsi="Cambria Math"/>
+                <w:sz w:val="22"/>
+              </w:rPr>
+              <m:t>M</m:t>
+            </m:r>
+          </m:e>
+          <m:sup>
+            <m:r>
+              <w:rPr>
+                <w:rFonts w:ascii="Cambria Math" w:hAnsi="Cambria Math"/>
+                <w:sz w:val="22"/>
+              </w:rPr>
+              <m:t>#</m:t>
+            </m:r>
+          </m:sup>
+        </m:sSup>
+        <m:r>
+          <m:rPr>
+            <m:scr m:val="double-struck"/>
+          </m:rPr>
+          <w:rPr>
+            <w:rFonts w:ascii="Cambria Math" w:hAnsi="Cambria Math"/>
+            <w:sz w:val="22"/>
+          </w:rPr>
+          <m:t xml:space="preserve">∈A, </m:t>
+        </m:r>
+        <m:d>
+          <m:dPr>
+            <m:ctrlPr>
+              <w:rPr>
+                <w:rFonts w:ascii="Cambria Math" w:hAnsi="Cambria Math"/>
+                <w:i/>
+                <w:sz w:val="22"/>
+              </w:rPr>
+            </m:ctrlPr>
+          </m:dPr>
+          <m:e>
+            <m:r>
+              <w:rPr>
+                <w:rFonts w:ascii="Cambria Math" w:hAnsi="Cambria Math"/>
+                <w:sz w:val="22"/>
+              </w:rPr>
+              <m:t>F∘γ</m:t>
+            </m:r>
+          </m:e>
+        </m:d>
+        <m:d>
+          <m:dPr>
+            <m:ctrlPr>
+              <w:rPr>
+                <w:rFonts w:ascii="Cambria Math" w:hAnsi="Cambria Math"/>
+                <w:i/>
+                <w:sz w:val="22"/>
+              </w:rPr>
+            </m:ctrlPr>
+          </m:dPr>
+          <m:e>
+            <m:sSup>
+              <m:sSupPr>
+                <m:ctrlPr>
+                  <w:rPr>
+                    <w:rFonts w:ascii="Cambria Math" w:hAnsi="Cambria Math"/>
+                    <w:i/>
+                    <w:sz w:val="22"/>
+                  </w:rPr>
+                </m:ctrlPr>
+              </m:sSupPr>
+              <m:e>
+                <m:r>
+                  <w:rPr>
+                    <w:rFonts w:ascii="Cambria Math" w:hAnsi="Cambria Math"/>
+                    <w:sz w:val="22"/>
+                  </w:rPr>
+                  <m:t>M</m:t>
+                </m:r>
+              </m:e>
+              <m:sup>
+                <m:r>
+                  <w:rPr>
+                    <w:rFonts w:ascii="Cambria Math" w:hAnsi="Cambria Math"/>
+                    <w:sz w:val="22"/>
+                  </w:rPr>
+                  <m:t>#</m:t>
+                </m:r>
+              </m:sup>
+            </m:sSup>
+          </m:e>
+        </m:d>
+        <m:r>
+          <w:rPr>
+            <w:rFonts w:ascii="Cambria Math" w:hAnsi="Cambria Math"/>
+            <w:sz w:val="22"/>
+          </w:rPr>
+          <m:t>⊆(γ∘</m:t>
+        </m:r>
+        <m:sSup>
+          <m:sSupPr>
+            <m:ctrlPr>
+              <w:rPr>
+                <w:rFonts w:ascii="Cambria Math" w:hAnsi="Cambria Math"/>
+                <w:i/>
+                <w:sz w:val="22"/>
+              </w:rPr>
+            </m:ctrlPr>
+          </m:sSupPr>
+          <m:e>
+            <m:r>
+              <w:rPr>
+                <w:rFonts w:ascii="Cambria Math" w:hAnsi="Cambria Math"/>
+                <w:sz w:val="22"/>
+              </w:rPr>
+              <m:t>F</m:t>
+            </m:r>
+          </m:e>
+          <m:sup>
+            <m:r>
+              <w:rPr>
+                <w:rFonts w:ascii="Cambria Math" w:hAnsi="Cambria Math"/>
+                <w:sz w:val="22"/>
+              </w:rPr>
+              <m:t>#</m:t>
+            </m:r>
+          </m:sup>
+        </m:sSup>
+        <m:r>
+          <w:rPr>
+            <w:rFonts w:ascii="Cambria Math" w:hAnsi="Cambria Math"/>
+            <w:sz w:val="22"/>
+          </w:rPr>
+          <m:t>)(</m:t>
+        </m:r>
+        <m:sSup>
+          <m:sSupPr>
+            <m:ctrlPr>
+              <w:rPr>
+                <w:rFonts w:ascii="Cambria Math" w:hAnsi="Cambria Math"/>
+                <w:i/>
+                <w:sz w:val="22"/>
+              </w:rPr>
+            </m:ctrlPr>
+          </m:sSupPr>
+          <m:e>
+            <m:r>
+              <w:rPr>
+                <w:rFonts w:ascii="Cambria Math" w:hAnsi="Cambria Math"/>
+                <w:sz w:val="22"/>
+              </w:rPr>
+              <m:t>M</m:t>
+            </m:r>
+          </m:e>
+          <m:sup>
+            <m:r>
+              <w:rPr>
+                <w:rFonts w:ascii="Cambria Math" w:hAnsi="Cambria Math"/>
+                <w:sz w:val="22"/>
+              </w:rPr>
+              <m:t>#</m:t>
+            </m:r>
+          </m:sup>
+        </m:sSup>
+        <m:r>
+          <w:rPr>
+            <w:rFonts w:ascii="Cambria Math" w:hAnsi="Cambria Math"/>
+            <w:sz w:val="22"/>
+          </w:rPr>
+          <m:t>)</m:t>
+        </m:r>
+      </m:oMath>
+    </w:p>
+    <w:p>
+      <w:pPr>
+        <w:pStyle w:val="a4"/>
+        <w:ind w:leftChars="0"/>
+        <w:rPr>
+          <w:sz w:val="22"/>
+        </w:rPr>
+      </w:pPr>
+      <w:r>
+        <w:rPr>
+          <w:rFonts w:hint="eastAsia"/>
+          <w:sz w:val="22"/>
+        </w:rPr>
+        <w:t>S</w:t>
+      </w:r>
+      <w:r>
+        <w:rPr>
+          <w:sz w:val="22"/>
+        </w:rPr>
+        <w:t xml:space="preserve">equence </w:t>
+      </w:r>
+      <m:oMath>
+        <m:sSub>
+          <m:sSubPr>
+            <m:ctrlPr>
+              <w:rPr>
+                <w:rFonts w:ascii="Cambria Math" w:hAnsi="Cambria Math"/>
+                <w:i/>
+                <w:sz w:val="22"/>
+              </w:rPr>
+            </m:ctrlPr>
+          </m:sSubPr>
+          <m:e>
+            <m:d>
+              <m:dPr>
+                <m:ctrlPr>
+                  <w:rPr>
+                    <w:rFonts w:ascii="Cambria Math" w:hAnsi="Cambria Math"/>
+                    <w:i/>
+                    <w:sz w:val="22"/>
+                  </w:rPr>
+                </m:ctrlPr>
+              </m:dPr>
+              <m:e>
+                <m:sSubSup>
+                  <m:sSubSupPr>
+                    <m:ctrlPr>
+                      <w:rPr>
+                        <w:rFonts w:ascii="Cambria Math" w:hAnsi="Cambria Math"/>
+                        <w:i/>
+                        <w:sz w:val="22"/>
+                      </w:rPr>
+                    </m:ctrlPr>
+                  </m:sSubSupPr>
+                  <m:e>
+                    <m:r>
+                      <w:rPr>
+                        <w:rFonts w:ascii="Cambria Math" w:hAnsi="Cambria Math"/>
+                        <w:sz w:val="22"/>
+                      </w:rPr>
+                      <m:t>M</m:t>
+                    </m:r>
+                  </m:e>
+                  <m:sub>
+                    <m:r>
+                      <w:rPr>
+                        <w:rFonts w:ascii="Cambria Math" w:hAnsi="Cambria Math"/>
+                        <w:sz w:val="22"/>
+                      </w:rPr>
+                      <m:t>k</m:t>
+                    </m:r>
+                  </m:sub>
+                  <m:sup>
+                    <m:r>
+                      <w:rPr>
+                        <w:rFonts w:ascii="Cambria Math" w:hAnsi="Cambria Math"/>
+                        <w:sz w:val="22"/>
+                      </w:rPr>
+                      <m:t>#</m:t>
+                    </m:r>
+                  </m:sup>
+                </m:sSubSup>
+              </m:e>
+            </m:d>
+          </m:e>
+          <m:sub>
+            <m:r>
+              <w:rPr>
+                <w:rFonts w:ascii="Cambria Math" w:hAnsi="Cambria Math"/>
+                <w:sz w:val="22"/>
+              </w:rPr>
+              <m:t>k</m:t>
+            </m:r>
+            <m:r>
+              <m:rPr>
+                <m:scr m:val="double-struck"/>
+              </m:rPr>
+              <w:rPr>
+                <w:rFonts w:ascii="Cambria Math" w:hAnsi="Cambria Math"/>
+                <w:sz w:val="22"/>
+              </w:rPr>
+              <m:t>∈N</m:t>
+            </m:r>
+          </m:sub>
+        </m:sSub>
+      </m:oMath>
+      <w:r>
+        <w:rPr>
+          <w:rFonts w:hint="eastAsia"/>
+          <w:sz w:val="22"/>
+        </w:rPr>
+        <w:t xml:space="preserve"> </w:t>
+      </w:r>
+      <w:r>
+        <w:rPr>
+          <w:sz w:val="22"/>
+        </w:rPr>
+        <w:t xml:space="preserve">satisfy </w:t>
+      </w:r>
+      <m:oMath>
+        <m:sSubSup>
+          <m:sSubSupPr>
+            <m:ctrlPr>
+              <w:rPr>
+                <w:rFonts w:ascii="Cambria Math" w:hAnsi="Cambria Math"/>
+                <w:i/>
+                <w:sz w:val="22"/>
+              </w:rPr>
+            </m:ctrlPr>
+          </m:sSubSupPr>
+          <m:e>
+            <m:r>
+              <w:rPr>
+                <w:rFonts w:ascii="Cambria Math" w:hAnsi="Cambria Math"/>
+                <w:sz w:val="22"/>
+              </w:rPr>
+              <m:t>M</m:t>
+            </m:r>
+          </m:e>
+          <m:sub>
+            <m:r>
+              <w:rPr>
+                <w:rFonts w:ascii="Cambria Math" w:hAnsi="Cambria Math"/>
+                <w:sz w:val="22"/>
+              </w:rPr>
+              <m:t>0</m:t>
+            </m:r>
+          </m:sub>
+          <m:sup>
+            <m:r>
+              <w:rPr>
+                <w:rFonts w:ascii="Cambria Math" w:hAnsi="Cambria Math"/>
+                <w:sz w:val="22"/>
+              </w:rPr>
+              <m:t>#</m:t>
+            </m:r>
+          </m:sup>
+        </m:sSubSup>
+        <m:r>
+          <w:rPr>
+            <w:rFonts w:ascii="Cambria Math" w:hAnsi="Cambria Math"/>
+            <w:sz w:val="22"/>
+          </w:rPr>
+          <m:t>=</m:t>
+        </m:r>
+        <m:sSup>
+          <m:sSupPr>
+            <m:ctrlPr>
+              <w:rPr>
+                <w:rFonts w:ascii="Cambria Math" w:hAnsi="Cambria Math"/>
+                <w:i/>
+                <w:sz w:val="22"/>
+              </w:rPr>
+            </m:ctrlPr>
+          </m:sSupPr>
+          <m:e>
+            <m:r>
+              <w:rPr>
+                <w:rFonts w:ascii="Cambria Math" w:hAnsi="Cambria Math"/>
+                <w:sz w:val="22"/>
+              </w:rPr>
+              <m:t>M</m:t>
+            </m:r>
+          </m:e>
+          <m:sup>
+            <m:r>
+              <w:rPr>
+                <w:rFonts w:ascii="Cambria Math" w:hAnsi="Cambria Math"/>
+                <w:sz w:val="22"/>
+              </w:rPr>
+              <m:t>#</m:t>
+            </m:r>
+          </m:sup>
+        </m:sSup>
+      </m:oMath>
+      <w:r>
+        <w:rPr>
+          <w:rFonts w:hint="eastAsia"/>
+          <w:sz w:val="22"/>
+        </w:rPr>
+        <w:t xml:space="preserve"> </w:t>
+      </w:r>
+      <w:r>
+        <w:rPr>
+          <w:sz w:val="22"/>
+        </w:rPr>
+        <w:t xml:space="preserve">and </w:t>
+      </w:r>
+      <m:oMath>
+        <m:sSubSup>
+          <m:sSubSupPr>
+            <m:ctrlPr>
+              <w:rPr>
+                <w:rFonts w:ascii="Cambria Math" w:hAnsi="Cambria Math"/>
+                <w:i/>
+                <w:sz w:val="22"/>
+              </w:rPr>
+            </m:ctrlPr>
+          </m:sSubSupPr>
+          <m:e>
+            <m:r>
+              <w:rPr>
+                <w:rFonts w:ascii="Cambria Math" w:hAnsi="Cambria Math"/>
+                <w:sz w:val="22"/>
+              </w:rPr>
+              <m:t>M</m:t>
+            </m:r>
+          </m:e>
+          <m:sub>
+            <m:r>
+              <w:rPr>
+                <w:rFonts w:ascii="Cambria Math" w:hAnsi="Cambria Math"/>
+                <w:sz w:val="22"/>
+              </w:rPr>
+              <m:t>k+1</m:t>
+            </m:r>
+          </m:sub>
+          <m:sup>
+            <m:r>
+              <w:rPr>
+                <w:rFonts w:ascii="Cambria Math" w:hAnsi="Cambria Math"/>
+                <w:sz w:val="22"/>
+              </w:rPr>
+              <m:t>#</m:t>
+            </m:r>
+          </m:sup>
+        </m:sSubSup>
+        <m:r>
+          <w:rPr>
+            <w:rFonts w:ascii="Cambria Math" w:hAnsi="Cambria Math"/>
+            <w:sz w:val="22"/>
+          </w:rPr>
+          <m:t>=</m:t>
+        </m:r>
+        <m:sSubSup>
+          <m:sSubSupPr>
+            <m:ctrlPr>
+              <w:rPr>
+                <w:rFonts w:ascii="Cambria Math" w:hAnsi="Cambria Math"/>
+                <w:i/>
+                <w:sz w:val="22"/>
+              </w:rPr>
+            </m:ctrlPr>
+          </m:sSubSupPr>
+          <m:e>
+            <m:r>
+              <w:rPr>
+                <w:rFonts w:ascii="Cambria Math" w:hAnsi="Cambria Math"/>
+                <w:sz w:val="22"/>
+              </w:rPr>
+              <m:t>M</m:t>
+            </m:r>
+          </m:e>
+          <m:sub>
+            <m:r>
+              <w:rPr>
+                <w:rFonts w:ascii="Cambria Math" w:hAnsi="Cambria Math"/>
+                <w:sz w:val="22"/>
+              </w:rPr>
+              <m:t>k</m:t>
+            </m:r>
+          </m:sub>
+          <m:sup>
+            <m:r>
+              <w:rPr>
+                <w:rFonts w:ascii="Cambria Math" w:hAnsi="Cambria Math"/>
+                <w:sz w:val="22"/>
+              </w:rPr>
+              <m:t>#</m:t>
+            </m:r>
+          </m:sup>
+        </m:sSubSup>
+        <m:sSup>
+          <m:sSupPr>
+            <m:ctrlPr>
+              <w:rPr>
+                <w:rFonts w:ascii="Cambria Math" w:hAnsi="Cambria Math"/>
+                <w:i/>
+                <w:sz w:val="22"/>
+              </w:rPr>
+            </m:ctrlPr>
+          </m:sSupPr>
+          <m:e>
+            <m:r>
+              <w:rPr>
+                <w:rFonts w:ascii="Cambria Math" w:hAnsi="Cambria Math"/>
+                <w:sz w:val="22"/>
+              </w:rPr>
+              <m:t>⊔</m:t>
+            </m:r>
+          </m:e>
+          <m:sup>
+            <m:r>
+              <w:rPr>
+                <w:rFonts w:ascii="Cambria Math" w:hAnsi="Cambria Math"/>
+                <w:sz w:val="22"/>
+              </w:rPr>
+              <m:t>#</m:t>
+            </m:r>
+          </m:sup>
+        </m:sSup>
+        <m:sSup>
+          <m:sSupPr>
+            <m:ctrlPr>
+              <w:rPr>
+                <w:rFonts w:ascii="Cambria Math" w:hAnsi="Cambria Math"/>
+                <w:i/>
+                <w:sz w:val="22"/>
+              </w:rPr>
+            </m:ctrlPr>
+          </m:sSupPr>
+          <m:e>
+            <m:r>
+              <w:rPr>
+                <w:rFonts w:ascii="Cambria Math" w:hAnsi="Cambria Math"/>
+                <w:sz w:val="22"/>
+              </w:rPr>
+              <m:t>F</m:t>
+            </m:r>
+          </m:e>
+          <m:sup>
+            <m:r>
+              <w:rPr>
+                <w:rFonts w:ascii="Cambria Math" w:hAnsi="Cambria Math"/>
+                <w:sz w:val="22"/>
+              </w:rPr>
+              <m:t>#</m:t>
+            </m:r>
+          </m:sup>
+        </m:sSup>
+        <m:r>
+          <w:rPr>
+            <w:rFonts w:ascii="Cambria Math" w:hAnsi="Cambria Math"/>
+            <w:sz w:val="22"/>
+          </w:rPr>
+          <m:t>(</m:t>
+        </m:r>
+        <m:sSubSup>
+          <m:sSubSupPr>
+            <m:ctrlPr>
+              <w:rPr>
+                <w:rFonts w:ascii="Cambria Math" w:hAnsi="Cambria Math"/>
+                <w:i/>
+                <w:sz w:val="22"/>
+              </w:rPr>
+            </m:ctrlPr>
+          </m:sSubSupPr>
+          <m:e>
+            <m:r>
+              <w:rPr>
+                <w:rFonts w:ascii="Cambria Math" w:hAnsi="Cambria Math"/>
+                <w:sz w:val="22"/>
+              </w:rPr>
+              <m:t>M</m:t>
+            </m:r>
+          </m:e>
+          <m:sub>
+            <m:r>
+              <w:rPr>
+                <w:rFonts w:ascii="Cambria Math" w:hAnsi="Cambria Math"/>
+                <w:sz w:val="22"/>
+              </w:rPr>
+              <m:t>k</m:t>
+            </m:r>
+          </m:sub>
+          <m:sup>
+            <m:r>
+              <w:rPr>
+                <w:rFonts w:ascii="Cambria Math" w:hAnsi="Cambria Math"/>
+                <w:sz w:val="22"/>
+              </w:rPr>
+              <m:t>#</m:t>
+            </m:r>
+          </m:sup>
+        </m:sSubSup>
+        <m:r>
+          <w:rPr>
+            <w:rFonts w:ascii="Cambria Math" w:hAnsi="Cambria Math"/>
+            <w:sz w:val="22"/>
+          </w:rPr>
+          <m:t>)</m:t>
+        </m:r>
+      </m:oMath>
+      <w:r>
+        <w:rPr>
+          <w:rFonts w:hint="eastAsia"/>
+          <w:sz w:val="22"/>
+        </w:rPr>
+        <w:t xml:space="preserve"> </w:t>
+      </w:r>
+      <w:r>
+        <w:rPr>
+          <w:sz w:val="22"/>
+        </w:rPr>
+        <w:t xml:space="preserve">for given </w:t>
+      </w:r>
+      <m:oMath>
+        <m:sSup>
+          <m:sSupPr>
+            <m:ctrlPr>
+              <w:rPr>
+                <w:rFonts w:ascii="Cambria Math" w:hAnsi="Cambria Math"/>
+                <w:i/>
+                <w:sz w:val="22"/>
+              </w:rPr>
+            </m:ctrlPr>
+          </m:sSupPr>
+          <m:e>
+            <m:r>
+              <w:rPr>
+                <w:rFonts w:ascii="Cambria Math" w:hAnsi="Cambria Math"/>
+                <w:sz w:val="22"/>
+              </w:rPr>
+              <m:t>F</m:t>
+            </m:r>
+          </m:e>
+          <m:sup>
+            <m:r>
+              <w:rPr>
+                <w:rFonts w:ascii="Cambria Math" w:hAnsi="Cambria Math"/>
+                <w:sz w:val="22"/>
+              </w:rPr>
+              <m:t>#</m:t>
+            </m:r>
+          </m:sup>
+        </m:sSup>
+        <m:r>
+          <w:rPr>
+            <w:rFonts w:ascii="Cambria Math" w:hAnsi="Cambria Math"/>
+            <w:sz w:val="22"/>
+          </w:rPr>
+          <m:t>,</m:t>
+        </m:r>
+        <m:sSup>
+          <m:sSupPr>
+            <m:ctrlPr>
+              <w:rPr>
+                <w:rFonts w:ascii="Cambria Math" w:hAnsi="Cambria Math"/>
+                <w:i/>
+                <w:sz w:val="22"/>
+              </w:rPr>
+            </m:ctrlPr>
+          </m:sSupPr>
+          <m:e>
+            <m:r>
+              <w:rPr>
+                <w:rFonts w:ascii="Cambria Math" w:hAnsi="Cambria Math"/>
+                <w:sz w:val="22"/>
+              </w:rPr>
+              <m:t>M</m:t>
+            </m:r>
+          </m:e>
+          <m:sup>
+            <m:r>
+              <w:rPr>
+                <w:rFonts w:ascii="Cambria Math" w:hAnsi="Cambria Math"/>
+                <w:sz w:val="22"/>
+              </w:rPr>
+              <m:t>#</m:t>
+            </m:r>
+          </m:sup>
+        </m:sSup>
+      </m:oMath>
+    </w:p>
+    <w:p>
+      <w:pPr>
+        <w:pStyle w:val="a4"/>
+        <w:ind w:leftChars="0"/>
+        <w:rPr>
+          <w:i/>
+          <w:iCs/>
+          <w:sz w:val="22"/>
+        </w:rPr>
+      </w:pPr>
+      <w:r>
+        <w:rPr>
+          <w:i/>
+          <w:iCs/>
+          <w:sz w:val="22"/>
+        </w:rPr>
+        <w:t>n</w:t>
+      </w:r>
+      <w:r>
+        <w:rPr>
+          <w:i/>
+          <w:iCs/>
+          <w:sz w:val="22"/>
+        </w:rPr>
+        <w:t xml:space="preserve">ote. </w:t>
+      </w:r>
+      <m:oMath>
+        <m:sSub>
+          <m:sSubPr>
+            <m:ctrlPr>
+              <w:rPr>
+                <w:rFonts w:ascii="Cambria Math" w:hAnsi="Cambria Math"/>
+                <w:i/>
+                <w:iCs/>
+                <w:sz w:val="22"/>
+              </w:rPr>
+            </m:ctrlPr>
+          </m:sSubPr>
+          <m:e>
+            <m:r>
+              <w:rPr>
+                <w:rFonts w:ascii="Cambria Math" w:hAnsi="Cambria Math"/>
+                <w:sz w:val="22"/>
+              </w:rPr>
+              <m:t>M</m:t>
+            </m:r>
+          </m:e>
+          <m:sub>
+            <m:r>
+              <w:rPr>
+                <w:rFonts w:ascii="Cambria Math" w:hAnsi="Cambria Math"/>
+                <w:sz w:val="22"/>
+              </w:rPr>
+              <m:t>n</m:t>
+            </m:r>
+          </m:sub>
+        </m:sSub>
+        <m:r>
+          <w:rPr>
+            <w:rFonts w:ascii="Cambria Math" w:hAnsi="Cambria Math"/>
+            <w:sz w:val="22"/>
+          </w:rPr>
+          <m:t>⊆γ(</m:t>
+        </m:r>
+        <m:sSubSup>
+          <m:sSubSupPr>
+            <m:ctrlPr>
+              <w:rPr>
+                <w:rFonts w:ascii="Cambria Math" w:hAnsi="Cambria Math"/>
+                <w:i/>
+                <w:iCs/>
+                <w:sz w:val="22"/>
+              </w:rPr>
+            </m:ctrlPr>
+          </m:sSubSupPr>
+          <m:e>
+            <m:r>
+              <w:rPr>
+                <w:rFonts w:ascii="Cambria Math" w:hAnsi="Cambria Math"/>
+                <w:sz w:val="22"/>
+              </w:rPr>
+              <m:t>M</m:t>
+            </m:r>
+          </m:e>
+          <m:sub>
+            <m:r>
+              <w:rPr>
+                <w:rFonts w:ascii="Cambria Math" w:hAnsi="Cambria Math"/>
+                <w:sz w:val="22"/>
+              </w:rPr>
+              <m:t>n</m:t>
+            </m:r>
+          </m:sub>
+          <m:sup>
+            <m:r>
+              <w:rPr>
+                <w:rFonts w:ascii="Cambria Math" w:hAnsi="Cambria Math"/>
+                <w:sz w:val="22"/>
+              </w:rPr>
+              <m:t>#</m:t>
+            </m:r>
+          </m:sup>
+        </m:sSubSup>
+        <m:r>
+          <w:rPr>
+            <w:rFonts w:ascii="Cambria Math" w:hAnsi="Cambria Math"/>
+            <w:sz w:val="22"/>
+          </w:rPr>
+          <m:t>)</m:t>
+        </m:r>
+      </m:oMath>
+      <w:r>
+        <w:rPr>
+          <w:rFonts w:hint="eastAsia"/>
+          <w:i/>
+          <w:iCs/>
+          <w:sz w:val="22"/>
+        </w:rPr>
+        <w:t xml:space="preserve"> </w:t>
+      </w:r>
+      <w:r>
+        <w:rPr>
+          <w:i/>
+          <w:iCs/>
+          <w:sz w:val="22"/>
+        </w:rPr>
+        <w:t xml:space="preserve">holds for all </w:t>
+      </w:r>
+      <m:oMath>
+        <m:r>
+          <w:rPr>
+            <w:rFonts w:ascii="Cambria Math" w:hAnsi="Cambria Math"/>
+            <w:sz w:val="22"/>
+          </w:rPr>
+          <m:t>n</m:t>
+        </m:r>
+      </m:oMath>
+    </w:p>
+    <w:p>
+      <w:pPr>
+        <w:pStyle w:val="a4"/>
+        <w:numPr>
+          <w:ilvl w:val="0"/>
+          <w:numId w:val="2"/>
+        </w:numPr>
+        <w:ind w:leftChars="0"/>
+        <w:rPr>
+          <w:sz w:val="22"/>
+        </w:rPr>
+      </w:pPr>
+      <w:r>
+        <w:rPr>
+          <w:sz w:val="22"/>
+        </w:rPr>
+        <w:t xml:space="preserve">Abstract iterates for analysis of loops = </w:t>
+      </w:r>
+    </w:p>
+    <w:p>
+      <w:pPr>
+        <w:pStyle w:val="a4"/>
+        <w:ind w:leftChars="0"/>
+        <w:rPr>
+          <w:sz w:val="22"/>
+        </w:rPr>
+      </w:pPr>
+      <w:r>
+        <w:rPr>
+          <w:sz w:val="22"/>
+        </w:rPr>
+        <w:t xml:space="preserve">Union all iterates until it become stabilize (it means </w:t>
+      </w:r>
+      <m:oMath>
+        <m:sSubSup>
+          <m:sSubSupPr>
+            <m:ctrlPr>
+              <w:rPr>
+                <w:rFonts w:ascii="Cambria Math" w:hAnsi="Cambria Math"/>
+                <w:i/>
+                <w:sz w:val="22"/>
+              </w:rPr>
+            </m:ctrlPr>
+          </m:sSubSupPr>
+          <m:e>
+            <m:r>
+              <w:rPr>
+                <w:rFonts w:ascii="Cambria Math" w:hAnsi="Cambria Math"/>
+                <w:sz w:val="22"/>
+              </w:rPr>
+              <m:t>M</m:t>
+            </m:r>
+          </m:e>
+          <m:sub>
+            <m:r>
+              <w:rPr>
+                <w:rFonts w:ascii="Cambria Math" w:hAnsi="Cambria Math"/>
+                <w:sz w:val="22"/>
+              </w:rPr>
+              <m:t>n</m:t>
+            </m:r>
+          </m:sub>
+          <m:sup>
+            <m:r>
+              <w:rPr>
+                <w:rFonts w:ascii="Cambria Math" w:hAnsi="Cambria Math"/>
+                <w:sz w:val="22"/>
+              </w:rPr>
+              <m:t>#</m:t>
+            </m:r>
+          </m:sup>
+        </m:sSubSup>
+        <m:r>
+          <w:rPr>
+            <w:rFonts w:ascii="Cambria Math" w:hAnsi="Cambria Math"/>
+            <w:sz w:val="22"/>
+          </w:rPr>
+          <m:t>=</m:t>
+        </m:r>
+        <m:sSubSup>
+          <m:sSubSupPr>
+            <m:ctrlPr>
+              <w:rPr>
+                <w:rFonts w:ascii="Cambria Math" w:hAnsi="Cambria Math"/>
+                <w:i/>
+                <w:sz w:val="22"/>
+              </w:rPr>
+            </m:ctrlPr>
+          </m:sSubSupPr>
+          <m:e>
+            <m:r>
+              <w:rPr>
+                <w:rFonts w:ascii="Cambria Math" w:hAnsi="Cambria Math"/>
+                <w:sz w:val="22"/>
+              </w:rPr>
+              <m:t>M</m:t>
+            </m:r>
+          </m:e>
+          <m:sub>
+            <m:r>
+              <w:rPr>
+                <w:rFonts w:ascii="Cambria Math" w:hAnsi="Cambria Math"/>
+                <w:sz w:val="22"/>
+              </w:rPr>
+              <m:t>n+1</m:t>
+            </m:r>
+          </m:sub>
+          <m:sup>
+            <m:r>
+              <w:rPr>
+                <w:rFonts w:ascii="Cambria Math" w:hAnsi="Cambria Math"/>
+                <w:sz w:val="22"/>
+              </w:rPr>
+              <m:t>#</m:t>
+            </m:r>
+          </m:sup>
+        </m:sSubSup>
+      </m:oMath>
+      <w:r>
+        <w:rPr>
+          <w:rFonts w:hint="eastAsia"/>
+          <w:sz w:val="22"/>
+        </w:rPr>
+        <w:t xml:space="preserve"> </w:t>
+      </w:r>
+      <w:r>
+        <w:rPr>
+          <w:sz w:val="22"/>
+        </w:rPr>
+        <w:t xml:space="preserve">for some </w:t>
+      </w:r>
+      <m:oMath>
+        <m:r>
+          <w:rPr>
+            <w:rFonts w:ascii="Cambria Math" w:hAnsi="Cambria Math"/>
+            <w:sz w:val="22"/>
+          </w:rPr>
+          <m:t>n</m:t>
+        </m:r>
+      </m:oMath>
+      <w:r>
+        <w:rPr>
+          <w:sz w:val="22"/>
+        </w:rPr>
+        <w:t>)</w:t>
+      </w:r>
+    </w:p>
+    <w:p>
+      <w:pPr>
+        <w:pStyle w:val="a4"/>
+        <w:numPr>
+          <w:ilvl w:val="0"/>
+          <w:numId w:val="2"/>
+        </w:numPr>
+        <w:ind w:leftChars="0"/>
+        <w:rPr>
+          <w:sz w:val="22"/>
+        </w:rPr>
+      </w:pPr>
+      <w:r>
+        <w:rPr>
+          <w:sz w:val="22"/>
+        </w:rPr>
+        <w:t>How to guarantee a</w:t>
+      </w:r>
+      <w:r>
+        <w:rPr>
+          <w:rFonts w:hint="eastAsia"/>
+          <w:sz w:val="22"/>
+        </w:rPr>
+        <w:t>bstract</w:t>
+      </w:r>
+      <w:r>
+        <w:rPr>
+          <w:sz w:val="22"/>
+        </w:rPr>
+        <w:t xml:space="preserve"> iterates</w:t>
+      </w:r>
+      <w:r>
+        <w:rPr>
+          <w:sz w:val="22"/>
+        </w:rPr>
+        <w:t xml:space="preserve"> converge </w:t>
+      </w:r>
+      <w:r>
+        <w:rPr>
+          <w:sz w:val="22"/>
+        </w:rPr>
+        <w:t xml:space="preserve">= </w:t>
+      </w:r>
+    </w:p>
+    <w:p>
+      <w:pPr>
+        <w:pStyle w:val="a4"/>
+        <w:ind w:leftChars="0"/>
+        <w:rPr>
+          <w:sz w:val="22"/>
+        </w:rPr>
+      </w:pPr>
+      <w:r>
+        <w:rPr>
+          <w:rFonts w:hint="eastAsia"/>
+          <w:sz w:val="22"/>
+        </w:rPr>
+        <w:t>1</w:t>
+      </w:r>
+      <w:r>
+        <w:rPr>
+          <w:sz w:val="22"/>
+        </w:rPr>
+        <w:t xml:space="preserve">. </w:t>
+      </w:r>
+      <w:r>
+        <w:rPr>
+          <w:sz w:val="22"/>
+        </w:rPr>
+        <w:t xml:space="preserve">Finite Height Lattice = </w:t>
+      </w:r>
+    </w:p>
+    <w:p>
+      <w:pPr>
+        <w:pStyle w:val="a4"/>
+        <w:ind w:leftChars="0"/>
+        <w:rPr>
+          <w:sz w:val="22"/>
+        </w:rPr>
+      </w:pPr>
+      <w:r>
+        <w:rPr>
+          <w:sz w:val="22"/>
+        </w:rPr>
+        <w:tab/>
+        <w:t>Since abstract domain has top and bottom, it is clear that domain is lattice.</w:t>
+      </w:r>
+    </w:p>
+    <w:p>
+      <w:pPr>
+        <w:pStyle w:val="a4"/>
+        <w:ind w:leftChars="0"/>
+        <w:rPr>
+          <w:sz w:val="22"/>
+        </w:rPr>
+      </w:pPr>
+      <w:r>
+        <w:rPr>
+          <w:sz w:val="22"/>
+        </w:rPr>
+        <w:tab/>
+        <w:t>If it has finite height, there exists stabilized term at point less than height</w:t>
+      </w:r>
+      <w:r>
+        <w:rPr>
+          <w:sz w:val="22"/>
+        </w:rPr>
+        <w:t>.</w:t>
+      </w:r>
+    </w:p>
+    <w:p>
+      <w:pPr>
+        <w:pStyle w:val="a4"/>
+        <w:ind w:leftChars="0"/>
+        <w:rPr>
+          <w:sz w:val="22"/>
+        </w:rPr>
+      </w:pPr>
+      <w:r>
+        <w:rPr>
+          <w:rFonts w:hint="eastAsia"/>
+          <w:sz w:val="22"/>
+        </w:rPr>
+        <w:t>2</w:t>
+      </w:r>
+      <w:r>
+        <w:rPr>
+          <w:sz w:val="22"/>
+        </w:rPr>
+        <w:t xml:space="preserve">. </w:t>
+      </w:r>
+      <w:r>
+        <w:rPr>
+          <w:sz w:val="22"/>
+        </w:rPr>
+        <w:t xml:space="preserve">Widening = </w:t>
+      </w:r>
+      <m:oMath>
+        <m:r>
+          <m:rPr>
+            <m:sty m:val="p"/>
+          </m:rPr>
+          <w:rPr>
+            <w:rFonts w:ascii="Cambria Math" w:hAnsi="Cambria Math"/>
+            <w:sz w:val="22"/>
+          </w:rPr>
+          <m:t xml:space="preserve">∇ </m:t>
+        </m:r>
+        <m:r>
+          <m:rPr>
+            <m:scr m:val="double-struck"/>
+          </m:rPr>
+          <w:rPr>
+            <w:rFonts w:ascii="Cambria Math" w:hAnsi="Cambria Math"/>
+            <w:sz w:val="22"/>
+          </w:rPr>
+          <m:t>:A×A→A</m:t>
+        </m:r>
+      </m:oMath>
+      <w:r>
+        <w:rPr>
+          <w:rFonts w:hint="eastAsia"/>
+          <w:sz w:val="22"/>
+        </w:rPr>
+        <w:t xml:space="preserve"> </w:t>
+      </w:r>
+      <w:r>
+        <w:rPr>
+          <w:sz w:val="22"/>
+        </w:rPr>
+        <w:t xml:space="preserve">where </w:t>
+      </w:r>
+      <m:oMath>
+        <m:r>
+          <w:rPr>
+            <w:rFonts w:ascii="Cambria Math" w:hAnsi="Cambria Math"/>
+            <w:sz w:val="22"/>
+          </w:rPr>
+          <m:t>γ</m:t>
+        </m:r>
+        <m:d>
+          <m:dPr>
+            <m:ctrlPr>
+              <w:rPr>
+                <w:rFonts w:ascii="Cambria Math" w:hAnsi="Cambria Math"/>
+                <w:i/>
+                <w:sz w:val="22"/>
+              </w:rPr>
+            </m:ctrlPr>
+          </m:dPr>
+          <m:e>
+            <m:sSub>
+              <m:sSubPr>
+                <m:ctrlPr>
+                  <w:rPr>
+                    <w:rFonts w:ascii="Cambria Math" w:hAnsi="Cambria Math"/>
+                    <w:i/>
+                    <w:sz w:val="22"/>
+                  </w:rPr>
+                </m:ctrlPr>
+              </m:sSubPr>
+              <m:e>
+                <m:r>
+                  <w:rPr>
+                    <w:rFonts w:ascii="Cambria Math" w:hAnsi="Cambria Math"/>
+                    <w:sz w:val="22"/>
+                  </w:rPr>
+                  <m:t>a</m:t>
+                </m:r>
+              </m:e>
+              <m:sub>
+                <m:r>
+                  <w:rPr>
+                    <w:rFonts w:ascii="Cambria Math" w:hAnsi="Cambria Math"/>
+                    <w:sz w:val="22"/>
+                  </w:rPr>
+                  <m:t>1</m:t>
+                </m:r>
+              </m:sub>
+            </m:sSub>
+          </m:e>
+        </m:d>
+        <m:r>
+          <w:rPr>
+            <w:rFonts w:ascii="Cambria Math" w:hAnsi="Cambria Math"/>
+            <w:sz w:val="22"/>
+          </w:rPr>
+          <m:t>∪γ</m:t>
+        </m:r>
+        <m:d>
+          <m:dPr>
+            <m:ctrlPr>
+              <w:rPr>
+                <w:rFonts w:ascii="Cambria Math" w:hAnsi="Cambria Math"/>
+                <w:i/>
+                <w:sz w:val="22"/>
+              </w:rPr>
+            </m:ctrlPr>
+          </m:dPr>
+          <m:e>
+            <m:sSub>
+              <m:sSubPr>
+                <m:ctrlPr>
+                  <w:rPr>
+                    <w:rFonts w:ascii="Cambria Math" w:hAnsi="Cambria Math"/>
+                    <w:i/>
+                    <w:sz w:val="22"/>
+                  </w:rPr>
+                </m:ctrlPr>
+              </m:sSubPr>
+              <m:e>
+                <m:r>
+                  <w:rPr>
+                    <w:rFonts w:ascii="Cambria Math" w:hAnsi="Cambria Math"/>
+                    <w:sz w:val="22"/>
+                  </w:rPr>
+                  <m:t>a</m:t>
+                </m:r>
+              </m:e>
+              <m:sub>
+                <m:r>
+                  <w:rPr>
+                    <w:rFonts w:ascii="Cambria Math" w:hAnsi="Cambria Math"/>
+                    <w:sz w:val="22"/>
+                  </w:rPr>
+                  <m:t>2</m:t>
+                </m:r>
+              </m:sub>
+            </m:sSub>
+          </m:e>
+        </m:d>
+        <m:r>
+          <w:rPr>
+            <w:rFonts w:ascii="Cambria Math" w:hAnsi="Cambria Math"/>
+            <w:sz w:val="22"/>
+          </w:rPr>
+          <m:t>⊆γ(</m:t>
+        </m:r>
+        <m:sSub>
+          <m:sSubPr>
+            <m:ctrlPr>
+              <w:rPr>
+                <w:rFonts w:ascii="Cambria Math" w:hAnsi="Cambria Math"/>
+                <w:i/>
+                <w:sz w:val="22"/>
+              </w:rPr>
+            </m:ctrlPr>
+          </m:sSubPr>
+          <m:e>
+            <m:r>
+              <w:rPr>
+                <w:rFonts w:ascii="Cambria Math" w:hAnsi="Cambria Math"/>
+                <w:sz w:val="22"/>
+              </w:rPr>
+              <m:t>a</m:t>
+            </m:r>
+          </m:e>
+          <m:sub>
+            <m:r>
+              <w:rPr>
+                <w:rFonts w:ascii="Cambria Math" w:hAnsi="Cambria Math"/>
+                <w:sz w:val="22"/>
+              </w:rPr>
+              <m:t>1</m:t>
+            </m:r>
+          </m:sub>
+        </m:sSub>
+        <m:r>
+          <m:rPr>
+            <m:sty m:val="p"/>
+          </m:rPr>
+          <w:rPr>
+            <w:rFonts w:ascii="Cambria Math" w:hAnsi="Cambria Math"/>
+            <w:sz w:val="22"/>
+          </w:rPr>
+          <m:t>∇</m:t>
+        </m:r>
+        <m:sSub>
+          <m:sSubPr>
+            <m:ctrlPr>
+              <w:rPr>
+                <w:rFonts w:ascii="Cambria Math" w:hAnsi="Cambria Math"/>
+                <w:i/>
+                <w:sz w:val="22"/>
+              </w:rPr>
+            </m:ctrlPr>
+          </m:sSubPr>
+          <m:e>
+            <m:r>
+              <w:rPr>
+                <w:rFonts w:ascii="Cambria Math" w:hAnsi="Cambria Math"/>
+                <w:sz w:val="22"/>
+              </w:rPr>
+              <m:t>a</m:t>
+            </m:r>
+          </m:e>
+          <m:sub>
+            <m:r>
+              <w:rPr>
+                <w:rFonts w:ascii="Cambria Math" w:hAnsi="Cambria Math"/>
+                <w:sz w:val="22"/>
+              </w:rPr>
+              <m:t>2</m:t>
+            </m:r>
+          </m:sub>
+        </m:sSub>
+        <m:r>
+          <w:rPr>
+            <w:rFonts w:ascii="Cambria Math" w:hAnsi="Cambria Math"/>
+            <w:sz w:val="22"/>
+          </w:rPr>
+          <m:t>)</m:t>
+        </m:r>
+      </m:oMath>
+    </w:p>
+    <w:p>
+      <w:pPr>
+        <w:pStyle w:val="a4"/>
+        <w:ind w:leftChars="0"/>
+        <w:rPr>
+          <w:sz w:val="22"/>
+        </w:rPr>
+      </w:pPr>
+      <w:r>
+        <w:rPr>
+          <w:sz w:val="22"/>
+        </w:rPr>
+        <w:tab/>
+      </w:r>
+      <w:r>
+        <w:rPr>
+          <w:sz w:val="22"/>
+        </w:rPr>
+        <w:t>Widening remove not stabilized abstract element.</w:t>
+      </w:r>
+    </w:p>
+    <w:p>
+      <w:pPr>
+        <w:pStyle w:val="a4"/>
+        <w:ind w:leftChars="0"/>
+        <w:rPr>
+          <w:sz w:val="22"/>
+        </w:rPr>
+      </w:pPr>
+      <w:r>
+        <w:rPr>
+          <w:sz w:val="22"/>
+        </w:rPr>
+        <w:tab/>
+        <w:t>Requires some skills to make abstraction more precisely.</w:t>
+      </w:r>
+    </w:p>
+    <w:p>
+      <w:pPr>
+        <w:pStyle w:val="a4"/>
+        <w:numPr>
+          <w:ilvl w:val="0"/>
+          <w:numId w:val="2"/>
+        </w:numPr>
+        <w:ind w:leftChars="0"/>
+        <w:rPr>
+          <w:sz w:val="22"/>
+        </w:rPr>
+      </w:pPr>
+      <w:r>
+        <w:rPr>
+          <w:rFonts w:hint="eastAsia"/>
+          <w:sz w:val="22"/>
+        </w:rPr>
+        <w:t>A</w:t>
+      </w:r>
+      <w:r>
+        <w:rPr>
+          <w:sz w:val="22"/>
+        </w:rPr>
+        <w:t xml:space="preserve">nalysis of loop = </w:t>
+      </w:r>
+    </w:p>
+    <w:p>
+      <w:pPr>
+        <w:pStyle w:val="a4"/>
+        <w:ind w:leftChars="0"/>
+        <w:rPr>
+          <w:sz w:val="22"/>
+        </w:rPr>
+      </w:pPr>
+      <m:oMathPara>
+        <m:oMath>
+          <m:sSup>
+            <m:sSupPr>
+              <m:ctrlPr>
+                <w:rPr>
+                  <w:rFonts w:ascii="Cambria Math" w:hAnsi="Cambria Math"/>
+                  <w:i/>
+                  <w:sz w:val="22"/>
+                </w:rPr>
+              </m:ctrlPr>
+            </m:sSupPr>
+            <m:e>
+              <m:d>
+                <m:dPr>
+                  <m:begChr m:val="["/>
+                  <m:endChr m:val="]"/>
+                  <m:ctrlPr>
+                    <w:rPr>
+                      <w:rFonts w:ascii="Cambria Math" w:hAnsi="Cambria Math"/>
+                      <w:i/>
+                      <w:sz w:val="22"/>
+                    </w:rPr>
+                  </m:ctrlPr>
+                </m:dPr>
+                <m:e>
+                  <m:r>
+                    <m:rPr>
+                      <m:sty m:val="p"/>
+                    </m:rPr>
+                    <w:rPr>
+                      <w:rFonts w:ascii="Cambria Math" w:hAnsi="Cambria Math"/>
+                      <w:sz w:val="22"/>
+                    </w:rPr>
+                    <m:t>while</m:t>
+                  </m:r>
+                  <m:d>
+                    <m:dPr>
+                      <m:ctrlPr>
+                        <w:rPr>
+                          <w:rFonts w:ascii="Cambria Math" w:hAnsi="Cambria Math"/>
+                          <w:i/>
+                          <w:sz w:val="22"/>
+                        </w:rPr>
+                      </m:ctrlPr>
+                    </m:dPr>
+                    <m:e>
+                      <m:r>
+                        <w:rPr>
+                          <w:rFonts w:ascii="Cambria Math" w:hAnsi="Cambria Math"/>
+                          <w:sz w:val="22"/>
+                        </w:rPr>
+                        <m:t>B</m:t>
+                      </m:r>
+                    </m:e>
+                  </m:d>
+                  <m:d>
+                    <m:dPr>
+                      <m:begChr m:val="{"/>
+                      <m:endChr m:val="}"/>
+                      <m:ctrlPr>
+                        <w:rPr>
+                          <w:rFonts w:ascii="Cambria Math" w:hAnsi="Cambria Math"/>
+                          <w:i/>
+                          <w:sz w:val="22"/>
+                        </w:rPr>
+                      </m:ctrlPr>
+                    </m:dPr>
+                    <m:e>
+                      <m:r>
+                        <w:rPr>
+                          <w:rFonts w:ascii="Cambria Math" w:hAnsi="Cambria Math"/>
+                          <w:sz w:val="22"/>
+                        </w:rPr>
+                        <m:t>C</m:t>
+                      </m:r>
+                    </m:e>
+                  </m:d>
+                </m:e>
+              </m:d>
+            </m:e>
+            <m:sup>
+              <m:r>
+                <w:rPr>
+                  <w:rFonts w:ascii="Cambria Math" w:hAnsi="Cambria Math"/>
+                  <w:sz w:val="22"/>
+                </w:rPr>
+                <m:t>#</m:t>
+              </m:r>
+            </m:sup>
+          </m:sSup>
+          <m:d>
+            <m:dPr>
+              <m:ctrlPr>
+                <w:rPr>
+                  <w:rFonts w:ascii="Cambria Math" w:hAnsi="Cambria Math"/>
+                  <w:i/>
+                  <w:sz w:val="22"/>
+                </w:rPr>
+              </m:ctrlPr>
+            </m:dPr>
+            <m:e>
+              <m:sSup>
+                <m:sSupPr>
+                  <m:ctrlPr>
+                    <w:rPr>
+                      <w:rFonts w:ascii="Cambria Math" w:hAnsi="Cambria Math"/>
+                      <w:i/>
+                      <w:sz w:val="22"/>
+                    </w:rPr>
+                  </m:ctrlPr>
+                </m:sSupPr>
+                <m:e>
+                  <m:r>
+                    <w:rPr>
+                      <w:rFonts w:ascii="Cambria Math" w:hAnsi="Cambria Math"/>
+                      <w:sz w:val="22"/>
+                    </w:rPr>
+                    <m:t>M</m:t>
+                  </m:r>
+                </m:e>
+                <m:sup>
+                  <m:r>
+                    <w:rPr>
+                      <w:rFonts w:ascii="Cambria Math" w:hAnsi="Cambria Math"/>
+                      <w:sz w:val="22"/>
+                    </w:rPr>
+                    <m:t>#</m:t>
+                  </m:r>
+                </m:sup>
+              </m:sSup>
+            </m:e>
+          </m:d>
+          <m:r>
+            <w:rPr>
+              <w:rFonts w:ascii="Cambria Math" w:hAnsi="Cambria Math"/>
+              <w:sz w:val="22"/>
+            </w:rPr>
+            <m:t>=</m:t>
+          </m:r>
+          <m:sSubSup>
+            <m:sSubSupPr>
+              <m:ctrlPr>
+                <w:rPr>
+                  <w:rFonts w:ascii="Cambria Math" w:hAnsi="Cambria Math"/>
+                  <w:i/>
+                  <w:sz w:val="22"/>
+                </w:rPr>
+              </m:ctrlPr>
+            </m:sSubSupPr>
+            <m:e>
+              <m:r>
+                <w:rPr>
+                  <w:rFonts w:ascii="Cambria Math" w:hAnsi="Cambria Math"/>
+                  <w:sz w:val="22"/>
+                </w:rPr>
+                <m:t>F</m:t>
+              </m:r>
+            </m:e>
+            <m:sub>
+              <m:r>
+                <w:rPr>
+                  <w:rFonts w:ascii="Cambria Math" w:hAnsi="Cambria Math"/>
+                  <w:sz w:val="22"/>
+                </w:rPr>
+                <m:t>¬B</m:t>
+              </m:r>
+            </m:sub>
+            <m:sup>
+              <m:r>
+                <w:rPr>
+                  <w:rFonts w:ascii="Cambria Math" w:hAnsi="Cambria Math"/>
+                  <w:sz w:val="22"/>
+                </w:rPr>
+                <m:t>#</m:t>
+              </m:r>
+            </m:sup>
+          </m:sSubSup>
+          <m:r>
+            <w:rPr>
+              <w:rFonts w:ascii="Cambria Math" w:hAnsi="Cambria Math"/>
+              <w:sz w:val="22"/>
+            </w:rPr>
+            <m:t>(</m:t>
+          </m:r>
           <m:r>
             <m:rPr>
               <m:sty m:val="p"/>
@@ -8209,10 +11913,244 @@
               <w:rFonts w:ascii="Cambria Math" w:hAnsi="Cambria Math"/>
               <w:sz w:val="22"/>
             </w:rPr>
-            <m:t>∀B</m:t>
+            <m:t>abs_iter</m:t>
+          </m:r>
+          <m:r>
+            <w:rPr>
+              <w:rFonts w:ascii="Cambria Math" w:hAnsi="Cambria Math"/>
+              <w:sz w:val="22"/>
+            </w:rPr>
+            <m:t>(</m:t>
+          </m:r>
+          <m:sSup>
+            <m:sSupPr>
+              <m:ctrlPr>
+                <w:rPr>
+                  <w:rFonts w:ascii="Cambria Math" w:hAnsi="Cambria Math"/>
+                  <w:i/>
+                  <w:sz w:val="22"/>
+                </w:rPr>
+              </m:ctrlPr>
+            </m:sSupPr>
+            <m:e>
+              <m:d>
+                <m:dPr>
+                  <m:begChr m:val="["/>
+                  <m:endChr m:val="]"/>
+                  <m:ctrlPr>
+                    <w:rPr>
+                      <w:rFonts w:ascii="Cambria Math" w:hAnsi="Cambria Math"/>
+                      <w:i/>
+                      <w:sz w:val="22"/>
+                    </w:rPr>
+                  </m:ctrlPr>
+                </m:dPr>
+                <m:e>
+                  <m:r>
+                    <w:rPr>
+                      <w:rFonts w:ascii="Cambria Math" w:hAnsi="Cambria Math"/>
+                      <w:sz w:val="22"/>
+                    </w:rPr>
+                    <m:t>C</m:t>
+                  </m:r>
+                </m:e>
+              </m:d>
+            </m:e>
+            <m:sup>
+              <m:r>
+                <w:rPr>
+                  <w:rFonts w:ascii="Cambria Math" w:hAnsi="Cambria Math"/>
+                  <w:sz w:val="22"/>
+                </w:rPr>
+                <m:t>#</m:t>
+              </m:r>
+            </m:sup>
+          </m:sSup>
+          <m:r>
+            <w:rPr>
+              <w:rFonts w:ascii="Cambria Math" w:hAnsi="Cambria Math"/>
+              <w:sz w:val="22"/>
+            </w:rPr>
+            <m:t>∘</m:t>
+          </m:r>
+          <m:sSubSup>
+            <m:sSubSupPr>
+              <m:ctrlPr>
+                <w:rPr>
+                  <w:rFonts w:ascii="Cambria Math" w:hAnsi="Cambria Math"/>
+                  <w:i/>
+                  <w:sz w:val="22"/>
+                </w:rPr>
+              </m:ctrlPr>
+            </m:sSubSupPr>
+            <m:e>
+              <m:r>
+                <w:rPr>
+                  <w:rFonts w:ascii="Cambria Math" w:hAnsi="Cambria Math"/>
+                  <w:sz w:val="22"/>
+                </w:rPr>
+                <m:t>F</m:t>
+              </m:r>
+            </m:e>
+            <m:sub>
+              <m:r>
+                <w:rPr>
+                  <w:rFonts w:ascii="Cambria Math" w:hAnsi="Cambria Math"/>
+                  <w:sz w:val="22"/>
+                </w:rPr>
+                <m:t>B</m:t>
+              </m:r>
+            </m:sub>
+            <m:sup>
+              <m:r>
+                <w:rPr>
+                  <w:rFonts w:ascii="Cambria Math" w:hAnsi="Cambria Math"/>
+                  <w:sz w:val="22"/>
+                </w:rPr>
+                <m:t>#</m:t>
+              </m:r>
+            </m:sup>
+          </m:sSubSup>
+          <m:r>
+            <w:rPr>
+              <w:rFonts w:ascii="Cambria Math" w:hAnsi="Cambria Math"/>
+              <w:sz w:val="22"/>
+            </w:rPr>
+            <m:t xml:space="preserve">, </m:t>
+          </m:r>
+          <m:sSup>
+            <m:sSupPr>
+              <m:ctrlPr>
+                <w:rPr>
+                  <w:rFonts w:ascii="Cambria Math" w:hAnsi="Cambria Math"/>
+                  <w:i/>
+                  <w:sz w:val="22"/>
+                </w:rPr>
+              </m:ctrlPr>
+            </m:sSupPr>
+            <m:e>
+              <m:r>
+                <w:rPr>
+                  <w:rFonts w:ascii="Cambria Math" w:hAnsi="Cambria Math"/>
+                  <w:sz w:val="22"/>
+                </w:rPr>
+                <m:t>M</m:t>
+              </m:r>
+            </m:e>
+            <m:sup>
+              <m:r>
+                <w:rPr>
+                  <w:rFonts w:ascii="Cambria Math" w:hAnsi="Cambria Math"/>
+                  <w:sz w:val="22"/>
+                </w:rPr>
+                <m:t>#</m:t>
+              </m:r>
+            </m:sup>
+          </m:sSup>
+          <m:r>
+            <w:rPr>
+              <w:rFonts w:ascii="Cambria Math" w:hAnsi="Cambria Math"/>
+              <w:sz w:val="22"/>
+            </w:rPr>
+            <m:t>))</m:t>
           </m:r>
         </m:oMath>
       </m:oMathPara>
+    </w:p>
+    <w:p>
+      <w:pPr>
+        <w:pStyle w:val="a4"/>
+        <w:ind w:leftChars="0"/>
+        <w:rPr>
+          <w:i/>
+          <w:iCs/>
+          <w:sz w:val="22"/>
+        </w:rPr>
+      </w:pPr>
+      <w:r>
+        <w:rPr>
+          <w:i/>
+          <w:iCs/>
+          <w:sz w:val="22"/>
+        </w:rPr>
+        <w:t xml:space="preserve">note. above formula can be expressed by least fixpoint of </w:t>
+      </w:r>
+      <m:oMath>
+        <m:r>
+          <w:rPr>
+            <w:rFonts w:ascii="Cambria Math" w:hAnsi="Cambria Math"/>
+            <w:sz w:val="22"/>
+          </w:rPr>
+          <m:t>G:X↦M∪(</m:t>
+        </m:r>
+        <m:d>
+          <m:dPr>
+            <m:begChr m:val="["/>
+            <m:endChr m:val="]"/>
+            <m:ctrlPr>
+              <w:rPr>
+                <w:rFonts w:ascii="Cambria Math" w:hAnsi="Cambria Math"/>
+                <w:i/>
+                <w:iCs/>
+                <w:sz w:val="22"/>
+              </w:rPr>
+            </m:ctrlPr>
+          </m:dPr>
+          <m:e>
+            <m:r>
+              <w:rPr>
+                <w:rFonts w:ascii="Cambria Math" w:hAnsi="Cambria Math"/>
+                <w:sz w:val="22"/>
+              </w:rPr>
+              <m:t>C</m:t>
+            </m:r>
+          </m:e>
+        </m:d>
+        <m:r>
+          <w:rPr>
+            <w:rFonts w:ascii="Cambria Math" w:hAnsi="Cambria Math"/>
+            <w:sz w:val="22"/>
+          </w:rPr>
+          <m:t>∘</m:t>
+        </m:r>
+        <m:sSub>
+          <m:sSubPr>
+            <m:ctrlPr>
+              <w:rPr>
+                <w:rFonts w:ascii="Cambria Math" w:hAnsi="Cambria Math"/>
+                <w:i/>
+                <w:iCs/>
+                <w:sz w:val="22"/>
+              </w:rPr>
+            </m:ctrlPr>
+          </m:sSubPr>
+          <m:e>
+            <m:r>
+              <w:rPr>
+                <w:rFonts w:ascii="Cambria Math" w:hAnsi="Cambria Math"/>
+                <w:sz w:val="22"/>
+              </w:rPr>
+              <m:t>F</m:t>
+            </m:r>
+          </m:e>
+          <m:sub>
+            <m:r>
+              <w:rPr>
+                <w:rFonts w:ascii="Cambria Math" w:hAnsi="Cambria Math"/>
+                <w:sz w:val="22"/>
+              </w:rPr>
+              <m:t>B</m:t>
+            </m:r>
+          </m:sub>
+        </m:sSub>
+        <m:r>
+          <w:rPr>
+            <w:rFonts w:ascii="Cambria Math" w:hAnsi="Cambria Math"/>
+            <w:sz w:val="22"/>
+          </w:rPr>
+          <m:t>)(X)</m:t>
+        </m:r>
+      </m:oMath>
     </w:p>
     <w:p>
       <w:pPr>
@@ -8226,6 +12164,65 @@
           <w:sz w:val="22"/>
         </w:rPr>
       </w:pPr>
+      <m:oMath>
+        <m:sSup>
+          <m:sSupPr>
+            <m:ctrlPr>
+              <w:rPr>
+                <w:rFonts w:ascii="Cambria Math" w:hAnsi="Cambria Math"/>
+                <w:i/>
+                <w:sz w:val="22"/>
+              </w:rPr>
+            </m:ctrlPr>
+          </m:sSupPr>
+          <m:e>
+            <m:d>
+              <m:dPr>
+                <m:begChr m:val="["/>
+                <m:endChr m:val="]"/>
+                <m:ctrlPr>
+                  <w:rPr>
+                    <w:rFonts w:ascii="Cambria Math" w:hAnsi="Cambria Math"/>
+                    <w:i/>
+                    <w:sz w:val="22"/>
+                  </w:rPr>
+                </m:ctrlPr>
+              </m:dPr>
+              <m:e>
+                <m:r>
+                  <w:rPr>
+                    <w:rFonts w:ascii="Cambria Math" w:hAnsi="Cambria Math"/>
+                    <w:sz w:val="22"/>
+                  </w:rPr>
+                  <m:t>C</m:t>
+                </m:r>
+              </m:e>
+            </m:d>
+          </m:e>
+          <m:sup>
+            <m:r>
+              <w:rPr>
+                <w:rFonts w:ascii="Cambria Math" w:hAnsi="Cambria Math"/>
+                <w:sz w:val="22"/>
+              </w:rPr>
+              <m:t>#</m:t>
+            </m:r>
+          </m:sup>
+        </m:sSup>
+      </m:oMath>
+      <w:r>
+        <w:rPr>
+          <w:rFonts w:hint="eastAsia"/>
+          <w:sz w:val="22"/>
+        </w:rPr>
+        <w:t xml:space="preserve"> </w:t>
+      </w:r>
+      <w:r>
+        <w:rPr>
+          <w:sz w:val="22"/>
+        </w:rPr>
+        <w:t>is not monotone. It means sometimes more precise pre-condition doesn’t give more precise post-condition.</w:t>
+      </w:r>
     </w:p>
     <w:p>
       <w:pPr>
@@ -8234,6 +12231,7 @@
           <w:ilvl w:val="0"/>
           <w:numId w:val="2"/>
         </w:numPr>
+        <w:spacing w:after="0"/>
         <w:ind w:leftChars="0"/>
         <w:rPr>
           <w:sz w:val="22"/>
@@ -8244,15 +12242,84 @@
           <w:rFonts w:hint="eastAsia"/>
           <w:sz w:val="22"/>
         </w:rPr>
-        <w:t>a</w:t>
+        <w:t>F</w:t>
+      </w:r>
+      <w:r>
+        <w:rPr>
+          <w:sz w:val="22"/>
+        </w:rPr>
+        <w:t xml:space="preserve">ramework of abstract interpretation = </w:t>
       </w:r>
     </w:p>
     <w:p>
       <w:pPr>
-        <w:rPr>
-          <w:sz w:val="22"/>
-        </w:rPr>
-      </w:pPr>
+        <w:pStyle w:val="a4"/>
+        <w:spacing w:after="0"/>
+        <w:ind w:leftChars="0"/>
+        <w:rPr>
+          <w:sz w:val="22"/>
+        </w:rPr>
+      </w:pPr>
+      <w:r>
+        <w:rPr>
+          <w:rFonts w:hint="eastAsia"/>
+          <w:sz w:val="22"/>
+        </w:rPr>
+        <w:t>1</w:t>
+      </w:r>
+      <w:r>
+        <w:rPr>
+          <w:sz w:val="22"/>
+        </w:rPr>
+        <w:t>. Concrete semantic = define and fix concrete semantics</w:t>
+      </w:r>
+    </w:p>
+    <w:p>
+      <w:pPr>
+        <w:pStyle w:val="a4"/>
+        <w:spacing w:after="0"/>
+        <w:ind w:leftChars="0"/>
+        <w:rPr>
+          <w:sz w:val="22"/>
+        </w:rPr>
+      </w:pPr>
+      <w:r>
+        <w:rPr>
+          <w:rFonts w:hint="eastAsia"/>
+          <w:sz w:val="22"/>
+        </w:rPr>
+        <w:t>2</w:t>
+      </w:r>
+      <w:r>
+        <w:rPr>
+          <w:sz w:val="22"/>
+        </w:rPr>
+        <w:t>. Abstraction = select abstract domain</w:t>
+      </w:r>
+    </w:p>
+    <w:p>
+      <w:pPr>
+        <w:pStyle w:val="a4"/>
+        <w:spacing w:after="0"/>
+        <w:ind w:leftChars="0"/>
+        <w:rPr>
+          <w:rFonts w:hint="eastAsia"/>
+          <w:sz w:val="22"/>
+        </w:rPr>
+      </w:pPr>
+      <w:r>
+        <w:rPr>
+          <w:rFonts w:hint="eastAsia"/>
+          <w:sz w:val="22"/>
+        </w:rPr>
+        <w:t>3</w:t>
+      </w:r>
+      <w:r>
+        <w:rPr>
+          <w:sz w:val="22"/>
+        </w:rPr>
+        <w:t>. Abstract semantic = derive analysis algorithm</w:t>
+      </w:r>
     </w:p>
     <w:sectPr>
       <w:pgSz w:w="11906" w:h="16838"/>
@@ -8265,7 +12332,7 @@
 </file>
 
 <file path=word/endnotes.xml><?xml version="1.0" encoding="utf-8"?>
-<w:endnotes xmlns:wpc="http://schemas.microsoft.com/office/word/2010/wordprocessingCanvas" xmlns:cx="http://schemas.microsoft.com/office/drawing/2014/chartex" xmlns:cx1="http://schemas.microsoft.com/office/drawing/2015/9/8/chartex" xmlns:cx2="http://schemas.microsoft.com/office/drawing/2015/10/21/chartex" xmlns:cx3="http://schemas.microsoft.com/office/drawing/2016/5/9/chartex" xmlns:cx4="http://schemas.microsoft.com/office/drawing/2016/5/10/chartex" xmlns:cx5="http://schemas.microsoft.com/office/drawing/2016/5/11/chartex" xmlns:cx6="http://schemas.microsoft.com/office/drawing/2016/5/12/chartex" xmlns:cx7="http://schemas.microsoft.com/office/drawing/2016/5/13/chartex" xmlns:cx8="http://schemas.microsoft.com/office/drawing/2016/5/14/chartex" xmlns:mc="http://schemas.openxmlformats.org/markup-compatibility/2006" xmlns:aink="http://schemas.microsoft.com/office/drawing/2016/ink" xmlns:am3d="http://schemas.microsoft.com/office/drawing/2017/model3d" xmlns:o="urn:schemas-microsoft-com:office:office" xmlns:r="http://schemas.openxmlformats.org/officeDocument/2006/relationships" xmlns:m="http://schemas.openxmlformats.org/officeDocument/2006/math" xmlns:v="urn:schemas-microsoft-com:vml" xmlns:wp14="http://schemas.microsoft.com/office/word/2010/wordprocessingDrawing" xmlns:wp="http://schemas.openxmlformats.org/drawingml/2006/wordprocessingDrawing" xmlns:w10="urn:schemas-microsoft-com:office:word" xmlns:w="http://schemas.openxmlformats.org/wordprocessingml/2006/main" xmlns:w14="http://schemas.microsoft.com/office/word/2010/wordml" xmlns:w15="http://schemas.microsoft.com/office/word/2012/wordml" xmlns:w16cid="http://schemas.microsoft.com/office/word/2016/wordml/cid" xmlns:w16se="http://schemas.microsoft.com/office/word/2015/wordml/symex" xmlns:wpg="http://schemas.microsoft.com/office/word/2010/wordprocessingGroup" xmlns:wpi="http://schemas.microsoft.com/office/word/2010/wordprocessingInk" xmlns:wne="http://schemas.microsoft.com/office/word/2006/wordml" xmlns:wps="http://schemas.microsoft.com/office/word/2010/wordprocessingShape" mc:Ignorable="w14 w15 w16se w16cid wp14">
+<w:endnotes xmlns:wpc="http://schemas.microsoft.com/office/word/2010/wordprocessingCanvas" xmlns:cx="http://schemas.microsoft.com/office/drawing/2014/chartex" xmlns:cx1="http://schemas.microsoft.com/office/drawing/2015/9/8/chartex" xmlns:cx2="http://schemas.microsoft.com/office/drawing/2015/10/21/chartex" xmlns:cx3="http://schemas.microsoft.com/office/drawing/2016/5/9/chartex" xmlns:cx4="http://schemas.microsoft.com/office/drawing/2016/5/10/chartex" xmlns:cx5="http://schemas.microsoft.com/office/drawing/2016/5/11/chartex" xmlns:cx6="http://schemas.microsoft.com/office/drawing/2016/5/12/chartex" xmlns:cx7="http://schemas.microsoft.com/office/drawing/2016/5/13/chartex" xmlns:cx8="http://schemas.microsoft.com/office/drawing/2016/5/14/chartex" xmlns:mc="http://schemas.openxmlformats.org/markup-compatibility/2006" xmlns:aink="http://schemas.microsoft.com/office/drawing/2016/ink" xmlns:am3d="http://schemas.microsoft.com/office/drawing/2017/model3d" xmlns:o="urn:schemas-microsoft-com:office:office" xmlns:r="http://schemas.openxmlformats.org/officeDocument/2006/relationships" xmlns:m="http://schemas.openxmlformats.org/officeDocument/2006/math" xmlns:v="urn:schemas-microsoft-com:vml" xmlns:wp14="http://schemas.microsoft.com/office/word/2010/wordprocessingDrawing" xmlns:wp="http://schemas.openxmlformats.org/drawingml/2006/wordprocessingDrawing" xmlns:w10="urn:schemas-microsoft-com:office:word" xmlns:w="http://schemas.openxmlformats.org/wordprocessingml/2006/main" xmlns:w14="http://schemas.microsoft.com/office/word/2010/wordml" xmlns:w15="http://schemas.microsoft.com/office/word/2012/wordml" xmlns:w16cex="http://schemas.microsoft.com/office/word/2018/wordml/cex" xmlns:w16cid="http://schemas.microsoft.com/office/word/2016/wordml/cid" xmlns:w16="http://schemas.microsoft.com/office/word/2018/wordml" xmlns:w16sdtdh="http://schemas.microsoft.com/office/word/2020/wordml/sdtdatahash" xmlns:w16se="http://schemas.microsoft.com/office/word/2015/wordml/symex" xmlns:wpg="http://schemas.microsoft.com/office/word/2010/wordprocessingGroup" xmlns:wpi="http://schemas.microsoft.com/office/word/2010/wordprocessingInk" xmlns:wne="http://schemas.microsoft.com/office/word/2006/wordml" xmlns:wps="http://schemas.microsoft.com/office/word/2010/wordprocessingShape" mc:Ignorable="w14 w15 w16se w16cid w16 w16cex w16sdtdh wp14">
   <w:endnote w:type="separator" w:id="-1">
     <w:p>
       <w:pPr>
@@ -8290,7 +12357,7 @@
 </file>
 
 <file path=word/footnotes.xml><?xml version="1.0" encoding="utf-8"?>
-<w:footnotes xmlns:wpc="http://schemas.microsoft.com/office/word/2010/wordprocessingCanvas" xmlns:cx="http://schemas.microsoft.com/office/drawing/2014/chartex" xmlns:cx1="http://schemas.microsoft.com/office/drawing/2015/9/8/chartex" xmlns:cx2="http://schemas.microsoft.com/office/drawing/2015/10/21/chartex" xmlns:cx3="http://schemas.microsoft.com/office/drawing/2016/5/9/chartex" xmlns:cx4="http://schemas.microsoft.com/office/drawing/2016/5/10/chartex" xmlns:cx5="http://schemas.microsoft.com/office/drawing/2016/5/11/chartex" xmlns:cx6="http://schemas.microsoft.com/office/drawing/2016/5/12/chartex" xmlns:cx7="http://schemas.microsoft.com/office/drawing/2016/5/13/chartex" xmlns:cx8="http://schemas.microsoft.com/office/drawing/2016/5/14/chartex" xmlns:mc="http://schemas.openxmlformats.org/markup-compatibility/2006" xmlns:aink="http://schemas.microsoft.com/office/drawing/2016/ink" xmlns:am3d="http://schemas.microsoft.com/office/drawing/2017/model3d" xmlns:o="urn:schemas-microsoft-com:office:office" xmlns:r="http://schemas.openxmlformats.org/officeDocument/2006/relationships" xmlns:m="http://schemas.openxmlformats.org/officeDocument/2006/math" xmlns:v="urn:schemas-microsoft-com:vml" xmlns:wp14="http://schemas.microsoft.com/office/word/2010/wordprocessingDrawing" xmlns:wp="http://schemas.openxmlformats.org/drawingml/2006/wordprocessingDrawing" xmlns:w10="urn:schemas-microsoft-com:office:word" xmlns:w="http://schemas.openxmlformats.org/wordprocessingml/2006/main" xmlns:w14="http://schemas.microsoft.com/office/word/2010/wordml" xmlns:w15="http://schemas.microsoft.com/office/word/2012/wordml" xmlns:w16cid="http://schemas.microsoft.com/office/word/2016/wordml/cid" xmlns:w16se="http://schemas.microsoft.com/office/word/2015/wordml/symex" xmlns:wpg="http://schemas.microsoft.com/office/word/2010/wordprocessingGroup" xmlns:wpi="http://schemas.microsoft.com/office/word/2010/wordprocessingInk" xmlns:wne="http://schemas.microsoft.com/office/word/2006/wordml" xmlns:wps="http://schemas.microsoft.com/office/word/2010/wordprocessingShape" mc:Ignorable="w14 w15 w16se w16cid wp14">
+<w:footnotes xmlns:wpc="http://schemas.microsoft.com/office/word/2010/wordprocessingCanvas" xmlns:cx="http://schemas.microsoft.com/office/drawing/2014/chartex" xmlns:cx1="http://schemas.microsoft.com/office/drawing/2015/9/8/chartex" xmlns:cx2="http://schemas.microsoft.com/office/drawing/2015/10/21/chartex" xmlns:cx3="http://schemas.microsoft.com/office/drawing/2016/5/9/chartex" xmlns:cx4="http://schemas.microsoft.com/office/drawing/2016/5/10/chartex" xmlns:cx5="http://schemas.microsoft.com/office/drawing/2016/5/11/chartex" xmlns:cx6="http://schemas.microsoft.com/office/drawing/2016/5/12/chartex" xmlns:cx7="http://schemas.microsoft.com/office/drawing/2016/5/13/chartex" xmlns:cx8="http://schemas.microsoft.com/office/drawing/2016/5/14/chartex" xmlns:mc="http://schemas.openxmlformats.org/markup-compatibility/2006" xmlns:aink="http://schemas.microsoft.com/office/drawing/2016/ink" xmlns:am3d="http://schemas.microsoft.com/office/drawing/2017/model3d" xmlns:o="urn:schemas-microsoft-com:office:office" xmlns:r="http://schemas.openxmlformats.org/officeDocument/2006/relationships" xmlns:m="http://schemas.openxmlformats.org/officeDocument/2006/math" xmlns:v="urn:schemas-microsoft-com:vml" xmlns:wp14="http://schemas.microsoft.com/office/word/2010/wordprocessingDrawing" xmlns:wp="http://schemas.openxmlformats.org/drawingml/2006/wordprocessingDrawing" xmlns:w10="urn:schemas-microsoft-com:office:word" xmlns:w="http://schemas.openxmlformats.org/wordprocessingml/2006/main" xmlns:w14="http://schemas.microsoft.com/office/word/2010/wordml" xmlns:w15="http://schemas.microsoft.com/office/word/2012/wordml" xmlns:w16cex="http://schemas.microsoft.com/office/word/2018/wordml/cex" xmlns:w16cid="http://schemas.microsoft.com/office/word/2016/wordml/cid" xmlns:w16="http://schemas.microsoft.com/office/word/2018/wordml" xmlns:w16sdtdh="http://schemas.microsoft.com/office/word/2020/wordml/sdtdatahash" xmlns:w16se="http://schemas.microsoft.com/office/word/2015/wordml/symex" xmlns:wpg="http://schemas.microsoft.com/office/word/2010/wordprocessingGroup" xmlns:wpi="http://schemas.microsoft.com/office/word/2010/wordprocessingInk" xmlns:wne="http://schemas.microsoft.com/office/word/2006/wordml" xmlns:wps="http://schemas.microsoft.com/office/word/2010/wordprocessingShape" mc:Ignorable="w14 w15 w16se w16cid w16 w16cex w16sdtdh wp14">
   <w:footnote w:type="separator" w:id="-1">
     <w:p>
       <w:pPr>
@@ -8315,7 +12382,7 @@
 </file>
 
 <file path=word/numbering.xml><?xml version="1.0" encoding="utf-8"?>
-<w:numbering xmlns:wpc="http://schemas.microsoft.com/office/word/2010/wordprocessingCanvas" xmlns:cx="http://schemas.microsoft.com/office/drawing/2014/chartex" xmlns:cx1="http://schemas.microsoft.com/office/drawing/2015/9/8/chartex" xmlns:cx2="http://schemas.microsoft.com/office/drawing/2015/10/21/chartex" xmlns:cx3="http://schemas.microsoft.com/office/drawing/2016/5/9/chartex" xmlns:cx4="http://schemas.microsoft.com/office/drawing/2016/5/10/chartex" xmlns:cx5="http://schemas.microsoft.com/office/drawing/2016/5/11/chartex" xmlns:cx6="http://schemas.microsoft.com/office/drawing/2016/5/12/chartex" xmlns:cx7="http://schemas.microsoft.com/office/drawing/2016/5/13/chartex" xmlns:cx8="http://schemas.microsoft.com/office/drawing/2016/5/14/chartex" xmlns:mc="http://schemas.openxmlformats.org/markup-compatibility/2006" xmlns:aink="http://schemas.microsoft.com/office/drawing/2016/ink" xmlns:am3d="http://schemas.microsoft.com/office/drawing/2017/model3d" xmlns:o="urn:schemas-microsoft-com:office:office" xmlns:r="http://schemas.openxmlformats.org/officeDocument/2006/relationships" xmlns:m="http://schemas.openxmlformats.org/officeDocument/2006/math" xmlns:v="urn:schemas-microsoft-com:vml" xmlns:wp14="http://schemas.microsoft.com/office/word/2010/wordprocessingDrawing" xmlns:wp="http://schemas.openxmlformats.org/drawingml/2006/wordprocessingDrawing" xmlns:w10="urn:schemas-microsoft-com:office:word" xmlns:w="http://schemas.openxmlformats.org/wordprocessingml/2006/main" xmlns:w14="http://schemas.microsoft.com/office/word/2010/wordml" xmlns:w15="http://schemas.microsoft.com/office/word/2012/wordml" xmlns:w16cid="http://schemas.microsoft.com/office/word/2016/wordml/cid" xmlns:w16se="http://schemas.microsoft.com/office/word/2015/wordml/symex" xmlns:wpg="http://schemas.microsoft.com/office/word/2010/wordprocessingGroup" xmlns:wpi="http://schemas.microsoft.com/office/word/2010/wordprocessingInk" xmlns:wne="http://schemas.microsoft.com/office/word/2006/wordml" xmlns:wps="http://schemas.microsoft.com/office/word/2010/wordprocessingShape" mc:Ignorable="w14 w15 w16se w16cid wp14">
+<w:numbering xmlns:wpc="http://schemas.microsoft.com/office/word/2010/wordprocessingCanvas" xmlns:cx="http://schemas.microsoft.com/office/drawing/2014/chartex" xmlns:cx1="http://schemas.microsoft.com/office/drawing/2015/9/8/chartex" xmlns:cx2="http://schemas.microsoft.com/office/drawing/2015/10/21/chartex" xmlns:cx3="http://schemas.microsoft.com/office/drawing/2016/5/9/chartex" xmlns:cx4="http://schemas.microsoft.com/office/drawing/2016/5/10/chartex" xmlns:cx5="http://schemas.microsoft.com/office/drawing/2016/5/11/chartex" xmlns:cx6="http://schemas.microsoft.com/office/drawing/2016/5/12/chartex" xmlns:cx7="http://schemas.microsoft.com/office/drawing/2016/5/13/chartex" xmlns:cx8="http://schemas.microsoft.com/office/drawing/2016/5/14/chartex" xmlns:mc="http://schemas.openxmlformats.org/markup-compatibility/2006" xmlns:aink="http://schemas.microsoft.com/office/drawing/2016/ink" xmlns:am3d="http://schemas.microsoft.com/office/drawing/2017/model3d" xmlns:o="urn:schemas-microsoft-com:office:office" xmlns:r="http://schemas.openxmlformats.org/officeDocument/2006/relationships" xmlns:m="http://schemas.openxmlformats.org/officeDocument/2006/math" xmlns:v="urn:schemas-microsoft-com:vml" xmlns:wp14="http://schemas.microsoft.com/office/word/2010/wordprocessingDrawing" xmlns:wp="http://schemas.openxmlformats.org/drawingml/2006/wordprocessingDrawing" xmlns:w10="urn:schemas-microsoft-com:office:word" xmlns:w="http://schemas.openxmlformats.org/wordprocessingml/2006/main" xmlns:w14="http://schemas.microsoft.com/office/word/2010/wordml" xmlns:w15="http://schemas.microsoft.com/office/word/2012/wordml" xmlns:w16cex="http://schemas.microsoft.com/office/word/2018/wordml/cex" xmlns:w16cid="http://schemas.microsoft.com/office/word/2016/wordml/cid" xmlns:w16="http://schemas.microsoft.com/office/word/2018/wordml" xmlns:w16sdtdh="http://schemas.microsoft.com/office/word/2020/wordml/sdtdatahash" xmlns:w16se="http://schemas.microsoft.com/office/word/2015/wordml/symex" xmlns:wpg="http://schemas.microsoft.com/office/word/2010/wordprocessingGroup" xmlns:wpi="http://schemas.microsoft.com/office/word/2010/wordprocessingInk" xmlns:wne="http://schemas.microsoft.com/office/word/2006/wordml" xmlns:wps="http://schemas.microsoft.com/office/word/2010/wordprocessingShape" mc:Ignorable="w14 w15 w16se w16cid w16 w16cex w16sdtdh wp14">
   <w:abstractNum w:abstractNumId="0" w15:restartNumberingAfterBreak="0">
     <w:nsid w:val="03003A25"/>
     <w:multiLevelType w:val="hybridMultilevel"/>
@@ -9221,7 +13288,7 @@
 </file>
 
 <file path=word/styles.xml><?xml version="1.0" encoding="utf-8"?>
-<w:styles xmlns:mc="http://schemas.openxmlformats.org/markup-compatibility/2006" xmlns:r="http://schemas.openxmlformats.org/officeDocument/2006/relationships" xmlns:w="http://schemas.openxmlformats.org/wordprocessingml/2006/main" xmlns:w14="http://schemas.microsoft.com/office/word/2010/wordml" xmlns:w15="http://schemas.microsoft.com/office/word/2012/wordml" xmlns:w16cid="http://schemas.microsoft.com/office/word/2016/wordml/cid" xmlns:w16se="http://schemas.microsoft.com/office/word/2015/wordml/symex" mc:Ignorable="w14 w15 w16se w16cid">
+<w:styles xmlns:mc="http://schemas.openxmlformats.org/markup-compatibility/2006" xmlns:r="http://schemas.openxmlformats.org/officeDocument/2006/relationships" xmlns:w="http://schemas.openxmlformats.org/wordprocessingml/2006/main" xmlns:w14="http://schemas.microsoft.com/office/word/2010/wordml" xmlns:w15="http://schemas.microsoft.com/office/word/2012/wordml" xmlns:w16cex="http://schemas.microsoft.com/office/word/2018/wordml/cex" xmlns:w16cid="http://schemas.microsoft.com/office/word/2016/wordml/cid" xmlns:w16="http://schemas.microsoft.com/office/word/2018/wordml" xmlns:w16sdtdh="http://schemas.microsoft.com/office/word/2020/wordml/sdtdatahash" xmlns:w16se="http://schemas.microsoft.com/office/word/2015/wordml/symex" mc:Ignorable="w14 w15 w16se w16cid w16 w16cex w16sdtdh">
   <w:docDefaults>
     <w:rPrDefault>
       <w:rPr>
@@ -9238,7 +13305,7 @@
       </w:pPr>
     </w:pPrDefault>
   </w:docDefaults>
-  <w:latentStyles w:defLockedState="0" w:defUIPriority="99" w:defSemiHidden="0" w:defUnhideWhenUsed="0" w:defQFormat="0" w:count="375">
+  <w:latentStyles w:defLockedState="0" w:defUIPriority="99" w:defSemiHidden="0" w:defUnhideWhenUsed="0" w:defQFormat="0" w:count="376">
     <w:lsdException w:name="Normal" w:uiPriority="0" w:qFormat="1"/>
     <w:lsdException w:name="heading 1" w:uiPriority="9" w:qFormat="1"/>
     <w:lsdException w:name="heading 2" w:semiHidden="1" w:uiPriority="9" w:unhideWhenUsed="1" w:qFormat="1"/>
@@ -9614,6 +13681,7 @@
     <w:lsdException w:name="Smart Hyperlink" w:semiHidden="1" w:unhideWhenUsed="1"/>
     <w:lsdException w:name="Hashtag" w:semiHidden="1" w:unhideWhenUsed="1"/>
     <w:lsdException w:name="Unresolved Mention" w:semiHidden="1" w:unhideWhenUsed="1"/>
+    <w:lsdException w:name="Smart Link" w:semiHidden="1" w:unhideWhenUsed="1"/>
   </w:latentStyles>
   <w:style w:type="paragraph" w:default="1" w:styleId="a">
     <w:name w:val="Normal"/>

</xml_diff>